<commit_message>
setting up a MongoDb using Djongo
</commit_message>
<xml_diff>
--- a/Al_ALIENEER/Commands.docx
+++ b/Al_ALIENEER/Commands.docx
@@ -43,18 +43,8 @@
           <w:sz w:val="28"/>
           <w:szCs w:val="28"/>
         </w:rPr>
-        <w:t xml:space="preserve">pip install </w:t>
-      </w:r>
-      <w:proofErr w:type="spellStart"/>
-      <w:r>
-        <w:rPr>
-          <w:rFonts w:ascii="Arial" w:hAnsi="Arial" w:cs="Arial"/>
-          <w:sz w:val="28"/>
-          <w:szCs w:val="28"/>
-        </w:rPr>
-        <w:t>django</w:t>
-      </w:r>
-      <w:proofErr w:type="spellEnd"/>
+        <w:t>pip install django</w:t>
+      </w:r>
     </w:p>
     <w:p>
       <w:pPr>
@@ -69,23 +59,13 @@
           <w:szCs w:val="28"/>
         </w:rPr>
       </w:pPr>
-      <w:proofErr w:type="spellStart"/>
-      <w:r>
-        <w:rPr>
-          <w:rFonts w:ascii="Arial" w:hAnsi="Arial" w:cs="Arial"/>
-          <w:sz w:val="28"/>
-          <w:szCs w:val="28"/>
-        </w:rPr>
-        <w:t>django</w:t>
-      </w:r>
-      <w:proofErr w:type="spellEnd"/>
-      <w:r>
-        <w:rPr>
-          <w:rFonts w:ascii="Arial" w:hAnsi="Arial" w:cs="Arial"/>
-          <w:sz w:val="28"/>
-          <w:szCs w:val="28"/>
-        </w:rPr>
-        <w:t xml:space="preserve"> –admin</w:t>
+      <w:r>
+        <w:rPr>
+          <w:rFonts w:ascii="Arial" w:hAnsi="Arial" w:cs="Arial"/>
+          <w:sz w:val="28"/>
+          <w:szCs w:val="28"/>
+        </w:rPr>
+        <w:t>django –admin</w:t>
       </w:r>
     </w:p>
     <w:p>
@@ -101,23 +81,125 @@
           <w:szCs w:val="28"/>
         </w:rPr>
       </w:pPr>
-      <w:proofErr w:type="spellStart"/>
-      <w:r>
-        <w:rPr>
-          <w:rFonts w:ascii="Arial" w:hAnsi="Arial" w:cs="Arial"/>
-          <w:sz w:val="28"/>
-          <w:szCs w:val="28"/>
-        </w:rPr>
-        <w:t>django</w:t>
-      </w:r>
-      <w:proofErr w:type="spellEnd"/>
-      <w:r>
-        <w:rPr>
-          <w:rFonts w:ascii="Arial" w:hAnsi="Arial" w:cs="Arial"/>
-          <w:sz w:val="28"/>
-          <w:szCs w:val="28"/>
-        </w:rPr>
-        <w:t xml:space="preserve"> –admin</w:t>
+      <w:r>
+        <w:rPr>
+          <w:rFonts w:ascii="Arial" w:hAnsi="Arial" w:cs="Arial"/>
+          <w:sz w:val="28"/>
+          <w:szCs w:val="28"/>
+        </w:rPr>
+        <w:t>django –admin startproject AI_ALIENEER</w:t>
+      </w:r>
+      <w:r>
+        <w:rPr>
+          <w:rFonts w:ascii="Arial" w:hAnsi="Arial" w:cs="Arial"/>
+          <w:sz w:val="28"/>
+          <w:szCs w:val="28"/>
+        </w:rPr>
+        <w:t xml:space="preserve"> (Create A AI_ALIENEER name project)</w:t>
+      </w:r>
+    </w:p>
+    <w:p>
+      <w:pPr>
+        <w:pStyle w:val="ListParagraph"/>
+        <w:numPr>
+          <w:ilvl w:val="0"/>
+          <w:numId w:val="1"/>
+        </w:numPr>
+        <w:rPr>
+          <w:rFonts w:ascii="Arial" w:hAnsi="Arial" w:cs="Arial"/>
+          <w:sz w:val="28"/>
+          <w:szCs w:val="28"/>
+        </w:rPr>
+      </w:pPr>
+      <w:r>
+        <w:rPr>
+          <w:rFonts w:ascii="Arial" w:hAnsi="Arial" w:cs="Arial"/>
+          <w:sz w:val="28"/>
+          <w:szCs w:val="28"/>
+        </w:rPr>
+        <w:t>python manage.py runserver (go to manae.py Directory And enter this command to start the server)</w:t>
+      </w:r>
+    </w:p>
+    <w:p>
+      <w:pPr>
+        <w:pStyle w:val="ListParagraph"/>
+        <w:numPr>
+          <w:ilvl w:val="0"/>
+          <w:numId w:val="1"/>
+        </w:numPr>
+        <w:rPr>
+          <w:rFonts w:ascii="Arial" w:hAnsi="Arial" w:cs="Arial"/>
+          <w:sz w:val="28"/>
+          <w:szCs w:val="28"/>
+        </w:rPr>
+      </w:pPr>
+      <w:r>
+        <w:rPr>
+          <w:rFonts w:ascii="Arial" w:hAnsi="Arial" w:cs="Arial"/>
+          <w:sz w:val="28"/>
+          <w:szCs w:val="28"/>
+        </w:rPr>
+        <w:t>python manage.py startapp aialieneer</w:t>
+      </w:r>
+      <w:r>
+        <w:rPr>
+          <w:rFonts w:ascii="Arial" w:hAnsi="Arial" w:cs="Arial"/>
+          <w:sz w:val="28"/>
+          <w:szCs w:val="28"/>
+        </w:rPr>
+        <w:t xml:space="preserve"> (create A App the name is ailieneer)</w:t>
+      </w:r>
+    </w:p>
+    <w:p>
+      <w:pPr>
+        <w:pStyle w:val="ListParagraph"/>
+        <w:numPr>
+          <w:ilvl w:val="0"/>
+          <w:numId w:val="1"/>
+        </w:numPr>
+        <w:rPr>
+          <w:rFonts w:ascii="Arial" w:hAnsi="Arial" w:cs="Arial"/>
+          <w:sz w:val="28"/>
+          <w:szCs w:val="28"/>
+        </w:rPr>
+      </w:pPr>
+      <w:r>
+        <w:rPr>
+          <w:rFonts w:ascii="Arial" w:hAnsi="Arial" w:cs="Arial"/>
+          <w:sz w:val="28"/>
+          <w:szCs w:val="28"/>
+        </w:rPr>
+        <w:t>python manage.py startapp aialieneer</w:t>
+      </w:r>
+      <w:r>
+        <w:rPr>
+          <w:rFonts w:ascii="Arial" w:hAnsi="Arial" w:cs="Arial"/>
+          <w:sz w:val="28"/>
+          <w:szCs w:val="28"/>
+        </w:rPr>
+        <w:t>_blog (create A App the name is ailieneer_blog)</w:t>
+      </w:r>
+    </w:p>
+    <w:p>
+      <w:pPr>
+        <w:pStyle w:val="ListParagraph"/>
+        <w:numPr>
+          <w:ilvl w:val="0"/>
+          <w:numId w:val="1"/>
+        </w:numPr>
+        <w:rPr>
+          <w:rFonts w:ascii="Arial" w:hAnsi="Arial" w:cs="Arial"/>
+          <w:sz w:val="28"/>
+          <w:szCs w:val="28"/>
+        </w:rPr>
+      </w:pPr>
+      <w:r>
+        <w:rPr>
+          <w:rFonts w:ascii="Arial" w:hAnsi="Arial" w:cs="Arial"/>
+          <w:sz w:val="28"/>
+          <w:szCs w:val="28"/>
+        </w:rPr>
+        <w:t>python manage.py</w:t>
       </w:r>
       <w:r>
         <w:rPr>
@@ -127,47 +209,37 @@
         </w:rPr>
         <w:t xml:space="preserve"> </w:t>
       </w:r>
-      <w:proofErr w:type="spellStart"/>
-      <w:r>
-        <w:rPr>
-          <w:rFonts w:ascii="Arial" w:hAnsi="Arial" w:cs="Arial"/>
-          <w:sz w:val="28"/>
-          <w:szCs w:val="28"/>
-        </w:rPr>
-        <w:t>startproject</w:t>
-      </w:r>
-      <w:proofErr w:type="spellEnd"/>
-      <w:r>
-        <w:rPr>
-          <w:rFonts w:ascii="Arial" w:hAnsi="Arial" w:cs="Arial"/>
-          <w:sz w:val="28"/>
-          <w:szCs w:val="28"/>
-        </w:rPr>
-        <w:t xml:space="preserve"> AI_ALIENEER</w:t>
-      </w:r>
-      <w:r>
-        <w:rPr>
-          <w:rFonts w:ascii="Arial" w:hAnsi="Arial" w:cs="Arial"/>
-          <w:sz w:val="28"/>
-          <w:szCs w:val="28"/>
-        </w:rPr>
-        <w:t xml:space="preserve"> (Create A </w:t>
-      </w:r>
-      <w:r>
-        <w:rPr>
-          <w:rFonts w:ascii="Arial" w:hAnsi="Arial" w:cs="Arial"/>
-          <w:sz w:val="28"/>
-          <w:szCs w:val="28"/>
-        </w:rPr>
-        <w:t>AI_ALIENEER</w:t>
-      </w:r>
-      <w:r>
-        <w:rPr>
-          <w:rFonts w:ascii="Arial" w:hAnsi="Arial" w:cs="Arial"/>
-          <w:sz w:val="28"/>
-          <w:szCs w:val="28"/>
-        </w:rPr>
-        <w:t xml:space="preserve"> name project)</w:t>
+      <w:r>
+        <w:rPr>
+          <w:rFonts w:ascii="Arial" w:hAnsi="Arial" w:cs="Arial"/>
+          <w:sz w:val="28"/>
+          <w:szCs w:val="28"/>
+        </w:rPr>
+        <w:t>make</w:t>
+      </w:r>
+      <w:r>
+        <w:rPr>
+          <w:rFonts w:ascii="Arial" w:hAnsi="Arial" w:cs="Arial"/>
+          <w:sz w:val="28"/>
+          <w:szCs w:val="28"/>
+        </w:rPr>
+        <w:t>migrate (</w:t>
+      </w:r>
+      <w:r>
+        <w:rPr>
+          <w:rFonts w:ascii="Arial" w:hAnsi="Arial" w:cs="Arial"/>
+          <w:sz w:val="28"/>
+          <w:szCs w:val="28"/>
+        </w:rPr>
+        <w:t>check Database changes</w:t>
+      </w:r>
+      <w:r>
+        <w:rPr>
+          <w:rFonts w:ascii="Arial" w:hAnsi="Arial" w:cs="Arial"/>
+          <w:sz w:val="28"/>
+          <w:szCs w:val="28"/>
+        </w:rPr>
+        <w:t>)</w:t>
       </w:r>
     </w:p>
     <w:p>
@@ -189,25 +261,31 @@
           <w:sz w:val="28"/>
           <w:szCs w:val="28"/>
         </w:rPr>
-        <w:t xml:space="preserve">python manage.py </w:t>
-      </w:r>
-      <w:proofErr w:type="spellStart"/>
-      <w:r>
-        <w:rPr>
-          <w:rFonts w:ascii="Arial" w:hAnsi="Arial" w:cs="Arial"/>
-          <w:sz w:val="28"/>
-          <w:szCs w:val="28"/>
-        </w:rPr>
-        <w:t>runserver</w:t>
-      </w:r>
-      <w:proofErr w:type="spellEnd"/>
-      <w:r>
-        <w:rPr>
-          <w:rFonts w:ascii="Arial" w:hAnsi="Arial" w:cs="Arial"/>
-          <w:sz w:val="28"/>
-          <w:szCs w:val="28"/>
-        </w:rPr>
-        <w:t xml:space="preserve"> (go to manae.py Directory And enter this command to start the server)</w:t>
+        <w:t>python manage.py</w:t>
+      </w:r>
+      <w:r>
+        <w:rPr>
+          <w:rFonts w:ascii="Arial" w:hAnsi="Arial" w:cs="Arial"/>
+          <w:sz w:val="28"/>
+          <w:szCs w:val="28"/>
+        </w:rPr>
+        <w:t xml:space="preserve"> migrate (Auto create All those</w:t>
+      </w:r>
+      <w:r>
+        <w:rPr>
+          <w:rFonts w:ascii="Arial" w:hAnsi="Arial" w:cs="Arial"/>
+          <w:sz w:val="28"/>
+          <w:szCs w:val="28"/>
+        </w:rPr>
+        <w:t xml:space="preserve"> Database</w:t>
+      </w:r>
+      <w:r>
+        <w:rPr>
+          <w:rFonts w:ascii="Arial" w:hAnsi="Arial" w:cs="Arial"/>
+          <w:sz w:val="28"/>
+          <w:szCs w:val="28"/>
+        </w:rPr>
+        <w:t xml:space="preserve"> tables that would be need our project Django)</w:t>
       </w:r>
     </w:p>
     <w:p>
@@ -229,18 +307,8 @@
           <w:sz w:val="28"/>
           <w:szCs w:val="28"/>
         </w:rPr>
-        <w:t xml:space="preserve">python manage.py </w:t>
-      </w:r>
-      <w:proofErr w:type="spellStart"/>
-      <w:r>
-        <w:rPr>
-          <w:rFonts w:ascii="Arial" w:hAnsi="Arial" w:cs="Arial"/>
-          <w:sz w:val="28"/>
-          <w:szCs w:val="28"/>
-        </w:rPr>
-        <w:t>startapp</w:t>
-      </w:r>
-      <w:proofErr w:type="spellEnd"/>
+        <w:t>python manage.py</w:t>
+      </w:r>
       <w:r>
         <w:rPr>
           <w:rFonts w:ascii="Arial" w:hAnsi="Arial" w:cs="Arial"/>
@@ -249,34 +317,30 @@
         </w:rPr>
         <w:t xml:space="preserve"> </w:t>
       </w:r>
-      <w:proofErr w:type="spellStart"/>
-      <w:r>
-        <w:rPr>
-          <w:rFonts w:ascii="Arial" w:hAnsi="Arial" w:cs="Arial"/>
-          <w:sz w:val="28"/>
-          <w:szCs w:val="28"/>
-        </w:rPr>
-        <w:t>aialieneer</w:t>
-      </w:r>
-      <w:proofErr w:type="spellEnd"/>
-      <w:r>
-        <w:rPr>
-          <w:rFonts w:ascii="Arial" w:hAnsi="Arial" w:cs="Arial"/>
-          <w:sz w:val="28"/>
-          <w:szCs w:val="28"/>
-        </w:rPr>
-        <w:t xml:space="preserve"> (create A App the name is </w:t>
-      </w:r>
-      <w:proofErr w:type="spellStart"/>
-      <w:r>
-        <w:rPr>
-          <w:rFonts w:ascii="Arial" w:hAnsi="Arial" w:cs="Arial"/>
-          <w:sz w:val="28"/>
-          <w:szCs w:val="28"/>
-        </w:rPr>
-        <w:t>ailieneer</w:t>
-      </w:r>
-      <w:proofErr w:type="spellEnd"/>
+      <w:r>
+        <w:rPr>
+          <w:rFonts w:ascii="Arial" w:hAnsi="Arial" w:cs="Arial"/>
+          <w:sz w:val="28"/>
+          <w:szCs w:val="28"/>
+        </w:rPr>
+        <w:t>createsuperuser</w:t>
+      </w:r>
+      <w:r>
+        <w:rPr>
+          <w:rFonts w:ascii="Arial" w:hAnsi="Arial" w:cs="Arial"/>
+          <w:sz w:val="28"/>
+          <w:szCs w:val="28"/>
+        </w:rPr>
+        <w:t xml:space="preserve"> (</w:t>
+      </w:r>
+      <w:r>
+        <w:rPr>
+          <w:rFonts w:ascii="Arial" w:hAnsi="Arial" w:cs="Arial"/>
+          <w:sz w:val="28"/>
+          <w:szCs w:val="28"/>
+        </w:rPr>
+        <w:t>create super user that would be built-in in Django</w:t>
+      </w:r>
       <w:r>
         <w:rPr>
           <w:rFonts w:ascii="Arial" w:hAnsi="Arial" w:cs="Arial"/>
@@ -305,77 +369,7 @@
           <w:sz w:val="28"/>
           <w:szCs w:val="28"/>
         </w:rPr>
-        <w:t xml:space="preserve">python manage.py </w:t>
-      </w:r>
-      <w:proofErr w:type="spellStart"/>
-      <w:r>
-        <w:rPr>
-          <w:rFonts w:ascii="Arial" w:hAnsi="Arial" w:cs="Arial"/>
-          <w:sz w:val="28"/>
-          <w:szCs w:val="28"/>
-        </w:rPr>
-        <w:t>startapp</w:t>
-      </w:r>
-      <w:proofErr w:type="spellEnd"/>
-      <w:r>
-        <w:rPr>
-          <w:rFonts w:ascii="Arial" w:hAnsi="Arial" w:cs="Arial"/>
-          <w:sz w:val="28"/>
-          <w:szCs w:val="28"/>
-        </w:rPr>
-        <w:t xml:space="preserve"> </w:t>
-      </w:r>
-      <w:proofErr w:type="spellStart"/>
-      <w:r>
-        <w:rPr>
-          <w:rFonts w:ascii="Arial" w:hAnsi="Arial" w:cs="Arial"/>
-          <w:sz w:val="28"/>
-          <w:szCs w:val="28"/>
-        </w:rPr>
-        <w:t>aialieneer</w:t>
-      </w:r>
-      <w:r>
-        <w:rPr>
-          <w:rFonts w:ascii="Arial" w:hAnsi="Arial" w:cs="Arial"/>
-          <w:sz w:val="28"/>
-          <w:szCs w:val="28"/>
-        </w:rPr>
-        <w:t>_blog</w:t>
-      </w:r>
-      <w:proofErr w:type="spellEnd"/>
-      <w:r>
-        <w:rPr>
-          <w:rFonts w:ascii="Arial" w:hAnsi="Arial" w:cs="Arial"/>
-          <w:sz w:val="28"/>
-          <w:szCs w:val="28"/>
-        </w:rPr>
-        <w:t xml:space="preserve"> (create A App the name is </w:t>
-      </w:r>
-      <w:proofErr w:type="spellStart"/>
-      <w:r>
-        <w:rPr>
-          <w:rFonts w:ascii="Arial" w:hAnsi="Arial" w:cs="Arial"/>
-          <w:sz w:val="28"/>
-          <w:szCs w:val="28"/>
-        </w:rPr>
-        <w:t>ailieneer</w:t>
-      </w:r>
-      <w:r>
-        <w:rPr>
-          <w:rFonts w:ascii="Arial" w:hAnsi="Arial" w:cs="Arial"/>
-          <w:sz w:val="28"/>
-          <w:szCs w:val="28"/>
-        </w:rPr>
-        <w:t>_blog</w:t>
-      </w:r>
-      <w:proofErr w:type="spellEnd"/>
-      <w:r>
-        <w:rPr>
-          <w:rFonts w:ascii="Arial" w:hAnsi="Arial" w:cs="Arial"/>
-          <w:sz w:val="28"/>
-          <w:szCs w:val="28"/>
-        </w:rPr>
-        <w:t>)</w:t>
+        <w:t>pip install djongo (install djongo to use MongoDB)</w:t>
       </w:r>
     </w:p>
     <w:p>
@@ -391,8 +385,492 @@
           <w:szCs w:val="28"/>
         </w:rPr>
       </w:pPr>
+      <w:r>
+        <w:rPr>
+          <w:rFonts w:ascii="Arial" w:hAnsi="Arial" w:cs="Arial"/>
+          <w:sz w:val="28"/>
+          <w:szCs w:val="28"/>
+        </w:rPr>
+        <w:t>Add this code to the setting</w:t>
+      </w:r>
+      <w:r>
+        <w:rPr>
+          <w:rFonts w:ascii="Arial" w:hAnsi="Arial" w:cs="Arial"/>
+          <w:sz w:val="28"/>
+          <w:szCs w:val="28"/>
+        </w:rPr>
+        <w:t>s</w:t>
+      </w:r>
+      <w:r>
+        <w:rPr>
+          <w:rFonts w:ascii="Arial" w:hAnsi="Arial" w:cs="Arial"/>
+          <w:sz w:val="28"/>
+          <w:szCs w:val="28"/>
+        </w:rPr>
+        <w:t>.</w:t>
+      </w:r>
+      <w:r>
+        <w:rPr>
+          <w:rFonts w:ascii="Arial" w:hAnsi="Arial" w:cs="Arial"/>
+          <w:sz w:val="28"/>
+          <w:szCs w:val="28"/>
+        </w:rPr>
+        <w:t>py</w:t>
+      </w:r>
+    </w:p>
+    <w:p>
+      <w:pPr>
+        <w:pStyle w:val="ListParagraph"/>
+        <w:numPr>
+          <w:ilvl w:val="0"/>
+          <w:numId w:val="1"/>
+        </w:numPr>
+        <w:pBdr>
+          <w:top w:val="single" w:sz="6" w:space="11" w:color="D3D3D3"/>
+          <w:left w:val="single" w:sz="6" w:space="11" w:color="D3D3D3"/>
+          <w:bottom w:val="single" w:sz="6" w:space="11" w:color="D3D3D3"/>
+          <w:right w:val="single" w:sz="6" w:space="11" w:color="D3D3D3"/>
+        </w:pBdr>
+        <w:shd w:val="clear" w:color="auto" w:fill="F9F9F9"/>
+        <w:tabs>
+          <w:tab w:val="left" w:pos="916"/>
+          <w:tab w:val="left" w:pos="1832"/>
+          <w:tab w:val="left" w:pos="2748"/>
+          <w:tab w:val="left" w:pos="3664"/>
+          <w:tab w:val="left" w:pos="4580"/>
+          <w:tab w:val="left" w:pos="5496"/>
+          <w:tab w:val="left" w:pos="6412"/>
+          <w:tab w:val="left" w:pos="7328"/>
+          <w:tab w:val="left" w:pos="8244"/>
+          <w:tab w:val="left" w:pos="9160"/>
+          <w:tab w:val="left" w:pos="10076"/>
+          <w:tab w:val="left" w:pos="10992"/>
+          <w:tab w:val="left" w:pos="11908"/>
+          <w:tab w:val="left" w:pos="12824"/>
+          <w:tab w:val="left" w:pos="13740"/>
+          <w:tab w:val="left" w:pos="14656"/>
+        </w:tabs>
+        <w:spacing w:before="450" w:after="0" w:line="240" w:lineRule="auto"/>
+        <w:rPr>
+          <w:rFonts w:ascii="Courier New" w:eastAsia="Times New Roman" w:hAnsi="Courier New" w:cs="Courier New"/>
+          <w:color w:val="6C6C6C"/>
+          <w:sz w:val="20"/>
+          <w:szCs w:val="20"/>
+        </w:rPr>
+      </w:pPr>
+      <w:r>
+        <w:rPr>
+          <w:rFonts w:ascii="Courier New" w:eastAsia="Times New Roman" w:hAnsi="Courier New" w:cs="Courier New"/>
+          <w:color w:val="6C6C6C"/>
+          <w:sz w:val="20"/>
+          <w:szCs w:val="20"/>
+        </w:rPr>
+        <w:t>DATABASES = {</w:t>
+      </w:r>
+    </w:p>
+    <w:p>
+      <w:pPr>
+        <w:pStyle w:val="ListParagraph"/>
+        <w:numPr>
+          <w:ilvl w:val="0"/>
+          <w:numId w:val="1"/>
+        </w:numPr>
+        <w:pBdr>
+          <w:top w:val="single" w:sz="6" w:space="11" w:color="D3D3D3"/>
+          <w:left w:val="single" w:sz="6" w:space="11" w:color="D3D3D3"/>
+          <w:bottom w:val="single" w:sz="6" w:space="11" w:color="D3D3D3"/>
+          <w:right w:val="single" w:sz="6" w:space="11" w:color="D3D3D3"/>
+        </w:pBdr>
+        <w:shd w:val="clear" w:color="auto" w:fill="F9F9F9"/>
+        <w:tabs>
+          <w:tab w:val="left" w:pos="916"/>
+          <w:tab w:val="left" w:pos="1832"/>
+          <w:tab w:val="left" w:pos="2748"/>
+          <w:tab w:val="left" w:pos="3664"/>
+          <w:tab w:val="left" w:pos="4580"/>
+          <w:tab w:val="left" w:pos="5496"/>
+          <w:tab w:val="left" w:pos="6412"/>
+          <w:tab w:val="left" w:pos="7328"/>
+          <w:tab w:val="left" w:pos="8244"/>
+          <w:tab w:val="left" w:pos="9160"/>
+          <w:tab w:val="left" w:pos="10076"/>
+          <w:tab w:val="left" w:pos="10992"/>
+          <w:tab w:val="left" w:pos="11908"/>
+          <w:tab w:val="left" w:pos="12824"/>
+          <w:tab w:val="left" w:pos="13740"/>
+          <w:tab w:val="left" w:pos="14656"/>
+        </w:tabs>
+        <w:spacing w:before="450" w:after="0" w:line="240" w:lineRule="auto"/>
+        <w:rPr>
+          <w:rFonts w:ascii="Courier New" w:eastAsia="Times New Roman" w:hAnsi="Courier New" w:cs="Courier New"/>
+          <w:color w:val="6C6C6C"/>
+          <w:sz w:val="20"/>
+          <w:szCs w:val="20"/>
+        </w:rPr>
+      </w:pPr>
+      <w:r>
+        <w:rPr>
+          <w:rFonts w:ascii="Courier New" w:eastAsia="Times New Roman" w:hAnsi="Courier New" w:cs="Courier New"/>
+          <w:color w:val="6C6C6C"/>
+          <w:sz w:val="20"/>
+          <w:szCs w:val="20"/>
+        </w:rPr>
+        <w:t xml:space="preserve">     'default': {</w:t>
+      </w:r>
+    </w:p>
+    <w:p>
+      <w:pPr>
+        <w:pStyle w:val="ListParagraph"/>
+        <w:numPr>
+          <w:ilvl w:val="0"/>
+          <w:numId w:val="1"/>
+        </w:numPr>
+        <w:pBdr>
+          <w:top w:val="single" w:sz="6" w:space="11" w:color="D3D3D3"/>
+          <w:left w:val="single" w:sz="6" w:space="11" w:color="D3D3D3"/>
+          <w:bottom w:val="single" w:sz="6" w:space="11" w:color="D3D3D3"/>
+          <w:right w:val="single" w:sz="6" w:space="11" w:color="D3D3D3"/>
+        </w:pBdr>
+        <w:shd w:val="clear" w:color="auto" w:fill="F9F9F9"/>
+        <w:tabs>
+          <w:tab w:val="left" w:pos="916"/>
+          <w:tab w:val="left" w:pos="1832"/>
+          <w:tab w:val="left" w:pos="2748"/>
+          <w:tab w:val="left" w:pos="3664"/>
+          <w:tab w:val="left" w:pos="4580"/>
+          <w:tab w:val="left" w:pos="5496"/>
+          <w:tab w:val="left" w:pos="6412"/>
+          <w:tab w:val="left" w:pos="7328"/>
+          <w:tab w:val="left" w:pos="8244"/>
+          <w:tab w:val="left" w:pos="9160"/>
+          <w:tab w:val="left" w:pos="10076"/>
+          <w:tab w:val="left" w:pos="10992"/>
+          <w:tab w:val="left" w:pos="11908"/>
+          <w:tab w:val="left" w:pos="12824"/>
+          <w:tab w:val="left" w:pos="13740"/>
+          <w:tab w:val="left" w:pos="14656"/>
+        </w:tabs>
+        <w:spacing w:before="450" w:after="0" w:line="240" w:lineRule="auto"/>
+        <w:rPr>
+          <w:rFonts w:ascii="Courier New" w:eastAsia="Times New Roman" w:hAnsi="Courier New" w:cs="Courier New"/>
+          <w:color w:val="6C6C6C"/>
+          <w:sz w:val="20"/>
+          <w:szCs w:val="20"/>
+        </w:rPr>
+      </w:pPr>
+      <w:r>
+        <w:rPr>
+          <w:rFonts w:ascii="Courier New" w:eastAsia="Times New Roman" w:hAnsi="Courier New" w:cs="Courier New"/>
+          <w:color w:val="6C6C6C"/>
+          <w:sz w:val="20"/>
+          <w:szCs w:val="20"/>
+        </w:rPr>
+        <w:t xml:space="preserve">         'ENGINE': 'djongo',</w:t>
+      </w:r>
+    </w:p>
+    <w:p>
+      <w:pPr>
+        <w:pStyle w:val="ListParagraph"/>
+        <w:numPr>
+          <w:ilvl w:val="0"/>
+          <w:numId w:val="1"/>
+        </w:numPr>
+        <w:pBdr>
+          <w:top w:val="single" w:sz="6" w:space="11" w:color="D3D3D3"/>
+          <w:left w:val="single" w:sz="6" w:space="11" w:color="D3D3D3"/>
+          <w:bottom w:val="single" w:sz="6" w:space="11" w:color="D3D3D3"/>
+          <w:right w:val="single" w:sz="6" w:space="11" w:color="D3D3D3"/>
+        </w:pBdr>
+        <w:shd w:val="clear" w:color="auto" w:fill="F9F9F9"/>
+        <w:tabs>
+          <w:tab w:val="left" w:pos="916"/>
+          <w:tab w:val="left" w:pos="1832"/>
+          <w:tab w:val="left" w:pos="2748"/>
+          <w:tab w:val="left" w:pos="3664"/>
+          <w:tab w:val="left" w:pos="4580"/>
+          <w:tab w:val="left" w:pos="5496"/>
+          <w:tab w:val="left" w:pos="6412"/>
+          <w:tab w:val="left" w:pos="7328"/>
+          <w:tab w:val="left" w:pos="8244"/>
+          <w:tab w:val="left" w:pos="9160"/>
+          <w:tab w:val="left" w:pos="10076"/>
+          <w:tab w:val="left" w:pos="10992"/>
+          <w:tab w:val="left" w:pos="11908"/>
+          <w:tab w:val="left" w:pos="12824"/>
+          <w:tab w:val="left" w:pos="13740"/>
+          <w:tab w:val="left" w:pos="14656"/>
+        </w:tabs>
+        <w:spacing w:before="450" w:after="0" w:line="240" w:lineRule="auto"/>
+        <w:rPr>
+          <w:rFonts w:ascii="Courier New" w:eastAsia="Times New Roman" w:hAnsi="Courier New" w:cs="Courier New"/>
+          <w:color w:val="6C6C6C"/>
+          <w:sz w:val="20"/>
+          <w:szCs w:val="20"/>
+        </w:rPr>
+      </w:pPr>
+      <w:r>
+        <w:rPr>
+          <w:rFonts w:ascii="Courier New" w:eastAsia="Times New Roman" w:hAnsi="Courier New" w:cs="Courier New"/>
+          <w:color w:val="6C6C6C"/>
+          <w:sz w:val="20"/>
+          <w:szCs w:val="20"/>
+        </w:rPr>
+        <w:t xml:space="preserve">         'NAME': 'your-db-name',</w:t>
+      </w:r>
+    </w:p>
+    <w:p>
+      <w:pPr>
+        <w:pStyle w:val="ListParagraph"/>
+        <w:numPr>
+          <w:ilvl w:val="0"/>
+          <w:numId w:val="1"/>
+        </w:numPr>
+        <w:pBdr>
+          <w:top w:val="single" w:sz="6" w:space="11" w:color="D3D3D3"/>
+          <w:left w:val="single" w:sz="6" w:space="11" w:color="D3D3D3"/>
+          <w:bottom w:val="single" w:sz="6" w:space="11" w:color="D3D3D3"/>
+          <w:right w:val="single" w:sz="6" w:space="11" w:color="D3D3D3"/>
+        </w:pBdr>
+        <w:shd w:val="clear" w:color="auto" w:fill="F9F9F9"/>
+        <w:tabs>
+          <w:tab w:val="left" w:pos="916"/>
+          <w:tab w:val="left" w:pos="1832"/>
+          <w:tab w:val="left" w:pos="2748"/>
+          <w:tab w:val="left" w:pos="3664"/>
+          <w:tab w:val="left" w:pos="4580"/>
+          <w:tab w:val="left" w:pos="5496"/>
+          <w:tab w:val="left" w:pos="6412"/>
+          <w:tab w:val="left" w:pos="7328"/>
+          <w:tab w:val="left" w:pos="8244"/>
+          <w:tab w:val="left" w:pos="9160"/>
+          <w:tab w:val="left" w:pos="10076"/>
+          <w:tab w:val="left" w:pos="10992"/>
+          <w:tab w:val="left" w:pos="11908"/>
+          <w:tab w:val="left" w:pos="12824"/>
+          <w:tab w:val="left" w:pos="13740"/>
+          <w:tab w:val="left" w:pos="14656"/>
+        </w:tabs>
+        <w:spacing w:before="450" w:after="0" w:line="240" w:lineRule="auto"/>
+        <w:rPr>
+          <w:rFonts w:ascii="Courier New" w:eastAsia="Times New Roman" w:hAnsi="Courier New" w:cs="Courier New"/>
+          <w:color w:val="6C6C6C"/>
+          <w:sz w:val="20"/>
+          <w:szCs w:val="20"/>
+        </w:rPr>
+      </w:pPr>
+      <w:r>
+        <w:rPr>
+          <w:rFonts w:ascii="Courier New" w:eastAsia="Times New Roman" w:hAnsi="Courier New" w:cs="Courier New"/>
+          <w:color w:val="6C6C6C"/>
+          <w:sz w:val="20"/>
+          <w:szCs w:val="20"/>
+        </w:rPr>
+        <w:t xml:space="preserve">     }</w:t>
+      </w:r>
+    </w:p>
+    <w:p>
+      <w:pPr>
+        <w:pStyle w:val="ListParagraph"/>
+        <w:numPr>
+          <w:ilvl w:val="0"/>
+          <w:numId w:val="1"/>
+        </w:numPr>
+        <w:pBdr>
+          <w:top w:val="single" w:sz="6" w:space="11" w:color="D3D3D3"/>
+          <w:left w:val="single" w:sz="6" w:space="11" w:color="D3D3D3"/>
+          <w:bottom w:val="single" w:sz="6" w:space="11" w:color="D3D3D3"/>
+          <w:right w:val="single" w:sz="6" w:space="11" w:color="D3D3D3"/>
+        </w:pBdr>
+        <w:shd w:val="clear" w:color="auto" w:fill="F9F9F9"/>
+        <w:tabs>
+          <w:tab w:val="left" w:pos="916"/>
+          <w:tab w:val="left" w:pos="1832"/>
+          <w:tab w:val="left" w:pos="2748"/>
+          <w:tab w:val="left" w:pos="3664"/>
+          <w:tab w:val="left" w:pos="4580"/>
+          <w:tab w:val="left" w:pos="5496"/>
+          <w:tab w:val="left" w:pos="6412"/>
+          <w:tab w:val="left" w:pos="7328"/>
+          <w:tab w:val="left" w:pos="8244"/>
+          <w:tab w:val="left" w:pos="9160"/>
+          <w:tab w:val="left" w:pos="10076"/>
+          <w:tab w:val="left" w:pos="10992"/>
+          <w:tab w:val="left" w:pos="11908"/>
+          <w:tab w:val="left" w:pos="12824"/>
+          <w:tab w:val="left" w:pos="13740"/>
+          <w:tab w:val="left" w:pos="14656"/>
+        </w:tabs>
+        <w:spacing w:before="450" w:after="0" w:line="240" w:lineRule="auto"/>
+        <w:rPr>
+          <w:rFonts w:ascii="Courier New" w:eastAsia="Times New Roman" w:hAnsi="Courier New" w:cs="Courier New"/>
+          <w:color w:val="6C6C6C"/>
+          <w:sz w:val="20"/>
+          <w:szCs w:val="20"/>
+        </w:rPr>
+      </w:pPr>
+      <w:r>
+        <w:rPr>
+          <w:rFonts w:ascii="Courier New" w:eastAsia="Times New Roman" w:hAnsi="Courier New" w:cs="Courier New"/>
+          <w:color w:val="6C6C6C"/>
+          <w:sz w:val="20"/>
+          <w:szCs w:val="20"/>
+        </w:rPr>
+        <w:t xml:space="preserve"> }</w:t>
+      </w:r>
+    </w:p>
+    <w:p>
+      <w:pPr>
+        <w:numPr>
+          <w:ilvl w:val="0"/>
+          <w:numId w:val="1"/>
+        </w:numPr>
+        <w:shd w:val="clear" w:color="auto" w:fill="FDFDFD"/>
+        <w:spacing w:after="0" w:line="240" w:lineRule="auto"/>
+        <w:rPr>
+          <w:rFonts w:ascii="Helvetica" w:eastAsia="Times New Roman" w:hAnsi="Helvetica" w:cs="Helvetica"/>
+          <w:color w:val="464646"/>
+          <w:sz w:val="24"/>
+          <w:szCs w:val="24"/>
+        </w:rPr>
+      </w:pPr>
+      <w:r>
+        <w:rPr>
+          <w:rFonts w:ascii="Helvetica" w:eastAsia="Times New Roman" w:hAnsi="Helvetica" w:cs="Helvetica"/>
+          <w:color w:val="464646"/>
+          <w:sz w:val="24"/>
+          <w:szCs w:val="24"/>
+        </w:rPr>
+        <w:t>Run (ONLY the first time to create collections in mongoDB):</w:t>
+      </w:r>
+    </w:p>
+    <w:p>
+      <w:pPr>
+        <w:numPr>
+          <w:ilvl w:val="0"/>
+          <w:numId w:val="1"/>
+        </w:numPr>
+        <w:pBdr>
+          <w:top w:val="single" w:sz="6" w:space="11" w:color="D3D3D3"/>
+          <w:left w:val="single" w:sz="6" w:space="11" w:color="D3D3D3"/>
+          <w:bottom w:val="single" w:sz="6" w:space="11" w:color="D3D3D3"/>
+          <w:right w:val="single" w:sz="6" w:space="11" w:color="D3D3D3"/>
+        </w:pBdr>
+        <w:shd w:val="clear" w:color="auto" w:fill="F9F9F9"/>
+        <w:tabs>
+          <w:tab w:val="left" w:pos="916"/>
+          <w:tab w:val="left" w:pos="1832"/>
+          <w:tab w:val="left" w:pos="2748"/>
+          <w:tab w:val="left" w:pos="3664"/>
+          <w:tab w:val="left" w:pos="4580"/>
+          <w:tab w:val="left" w:pos="5496"/>
+          <w:tab w:val="left" w:pos="6412"/>
+          <w:tab w:val="left" w:pos="7328"/>
+          <w:tab w:val="left" w:pos="8244"/>
+          <w:tab w:val="left" w:pos="9160"/>
+          <w:tab w:val="left" w:pos="10076"/>
+          <w:tab w:val="left" w:pos="10992"/>
+          <w:tab w:val="left" w:pos="11908"/>
+          <w:tab w:val="left" w:pos="12824"/>
+          <w:tab w:val="left" w:pos="13740"/>
+          <w:tab w:val="left" w:pos="14656"/>
+        </w:tabs>
+        <w:spacing w:before="450" w:after="0" w:line="240" w:lineRule="auto"/>
+        <w:rPr>
+          <w:rFonts w:ascii="Courier New" w:eastAsia="Times New Roman" w:hAnsi="Courier New" w:cs="Courier New"/>
+          <w:color w:val="6C6C6C"/>
+          <w:sz w:val="20"/>
+          <w:szCs w:val="20"/>
+        </w:rPr>
+      </w:pPr>
+      <w:r>
+        <w:rPr>
+          <w:rFonts w:ascii="Courier New" w:eastAsia="Times New Roman" w:hAnsi="Courier New" w:cs="Courier New"/>
+          <w:color w:val="6C6C6C"/>
+          <w:sz w:val="20"/>
+          <w:szCs w:val="20"/>
+        </w:rPr>
+        <w:t xml:space="preserve">pip </w:t>
+      </w:r>
+      <w:r>
+        <w:rPr>
+          <w:rFonts w:ascii="Courier New" w:eastAsia="Times New Roman" w:hAnsi="Courier New" w:cs="Courier New"/>
+          <w:color w:val="6C6C6C"/>
+          <w:sz w:val="20"/>
+          <w:szCs w:val="20"/>
+        </w:rPr>
+        <w:t>manage.py makemigrations</w:t>
+      </w:r>
+    </w:p>
+    <w:p>
+      <w:pPr>
+        <w:pBdr>
+          <w:top w:val="single" w:sz="6" w:space="11" w:color="D3D3D3"/>
+          <w:left w:val="single" w:sz="6" w:space="11" w:color="D3D3D3"/>
+          <w:bottom w:val="single" w:sz="6" w:space="11" w:color="D3D3D3"/>
+          <w:right w:val="single" w:sz="6" w:space="11" w:color="D3D3D3"/>
+        </w:pBdr>
+        <w:shd w:val="clear" w:color="auto" w:fill="F9F9F9"/>
+        <w:tabs>
+          <w:tab w:val="left" w:pos="916"/>
+          <w:tab w:val="left" w:pos="1832"/>
+          <w:tab w:val="left" w:pos="2748"/>
+          <w:tab w:val="left" w:pos="3664"/>
+          <w:tab w:val="left" w:pos="4580"/>
+          <w:tab w:val="left" w:pos="5496"/>
+          <w:tab w:val="left" w:pos="6412"/>
+          <w:tab w:val="left" w:pos="7328"/>
+          <w:tab w:val="left" w:pos="8244"/>
+          <w:tab w:val="left" w:pos="9160"/>
+          <w:tab w:val="left" w:pos="10076"/>
+          <w:tab w:val="left" w:pos="10992"/>
+          <w:tab w:val="left" w:pos="11908"/>
+          <w:tab w:val="left" w:pos="12824"/>
+          <w:tab w:val="left" w:pos="13740"/>
+          <w:tab w:val="left" w:pos="14656"/>
+        </w:tabs>
+        <w:spacing w:before="450" w:after="0" w:line="240" w:lineRule="auto"/>
+        <w:ind w:left="450"/>
+        <w:rPr>
+          <w:rFonts w:ascii="Courier New" w:eastAsia="Times New Roman" w:hAnsi="Courier New" w:cs="Courier New"/>
+          <w:color w:val="6C6C6C"/>
+          <w:sz w:val="20"/>
+          <w:szCs w:val="20"/>
+        </w:rPr>
+      </w:pPr>
+      <w:r>
+        <w:rPr>
+          <w:rFonts w:ascii="Courier New" w:eastAsia="Times New Roman" w:hAnsi="Courier New" w:cs="Courier New"/>
+          <w:color w:val="6C6C6C"/>
+          <w:sz w:val="20"/>
+          <w:szCs w:val="20"/>
+        </w:rPr>
+        <w:t xml:space="preserve">pip </w:t>
+      </w:r>
       <w:bookmarkStart w:id="0" w:name="_GoBack"/>
       <w:bookmarkEnd w:id="0"/>
+      <w:r>
+        <w:rPr>
+          <w:rFonts w:ascii="Courier New" w:eastAsia="Times New Roman" w:hAnsi="Courier New" w:cs="Courier New"/>
+          <w:color w:val="6C6C6C"/>
+          <w:sz w:val="20"/>
+          <w:szCs w:val="20"/>
+        </w:rPr>
+        <w:t>manage.py migrate</w:t>
+      </w:r>
+    </w:p>
+    <w:p>
+      <w:pPr>
+        <w:pStyle w:val="ListParagraph"/>
+        <w:numPr>
+          <w:ilvl w:val="0"/>
+          <w:numId w:val="1"/>
+        </w:numPr>
+        <w:rPr>
+          <w:rFonts w:ascii="Arial" w:hAnsi="Arial" w:cs="Arial"/>
+          <w:sz w:val="28"/>
+          <w:szCs w:val="28"/>
+        </w:rPr>
+      </w:pPr>
     </w:p>
     <w:sectPr>
       <w:pgSz w:w="12240" w:h="15840"/>
@@ -495,8 +973,124 @@
       </w:pPr>
     </w:lvl>
   </w:abstractNum>
+  <w:abstractNum w:abstractNumId="1" w15:restartNumberingAfterBreak="0">
+    <w:nsid w:val="232D2F2A"/>
+    <w:multiLevelType w:val="multilevel"/>
+    <w:tmpl w:val="3CCCB15C"/>
+    <w:lvl w:ilvl="0">
+      <w:start w:val="1"/>
+      <w:numFmt w:val="decimal"/>
+      <w:lvlText w:val="%1."/>
+      <w:lvlJc w:val="left"/>
+      <w:pPr>
+        <w:tabs>
+          <w:tab w:val="num" w:pos="720"/>
+        </w:tabs>
+        <w:ind w:left="720" w:hanging="360"/>
+      </w:pPr>
+    </w:lvl>
+    <w:lvl w:ilvl="1" w:tentative="1">
+      <w:start w:val="1"/>
+      <w:numFmt w:val="decimal"/>
+      <w:lvlText w:val="%2."/>
+      <w:lvlJc w:val="left"/>
+      <w:pPr>
+        <w:tabs>
+          <w:tab w:val="num" w:pos="1440"/>
+        </w:tabs>
+        <w:ind w:left="1440" w:hanging="360"/>
+      </w:pPr>
+    </w:lvl>
+    <w:lvl w:ilvl="2" w:tentative="1">
+      <w:start w:val="1"/>
+      <w:numFmt w:val="decimal"/>
+      <w:lvlText w:val="%3."/>
+      <w:lvlJc w:val="left"/>
+      <w:pPr>
+        <w:tabs>
+          <w:tab w:val="num" w:pos="2160"/>
+        </w:tabs>
+        <w:ind w:left="2160" w:hanging="360"/>
+      </w:pPr>
+    </w:lvl>
+    <w:lvl w:ilvl="3" w:tentative="1">
+      <w:start w:val="1"/>
+      <w:numFmt w:val="decimal"/>
+      <w:lvlText w:val="%4."/>
+      <w:lvlJc w:val="left"/>
+      <w:pPr>
+        <w:tabs>
+          <w:tab w:val="num" w:pos="2880"/>
+        </w:tabs>
+        <w:ind w:left="2880" w:hanging="360"/>
+      </w:pPr>
+    </w:lvl>
+    <w:lvl w:ilvl="4" w:tentative="1">
+      <w:start w:val="1"/>
+      <w:numFmt w:val="decimal"/>
+      <w:lvlText w:val="%5."/>
+      <w:lvlJc w:val="left"/>
+      <w:pPr>
+        <w:tabs>
+          <w:tab w:val="num" w:pos="3600"/>
+        </w:tabs>
+        <w:ind w:left="3600" w:hanging="360"/>
+      </w:pPr>
+    </w:lvl>
+    <w:lvl w:ilvl="5" w:tentative="1">
+      <w:start w:val="1"/>
+      <w:numFmt w:val="decimal"/>
+      <w:lvlText w:val="%6."/>
+      <w:lvlJc w:val="left"/>
+      <w:pPr>
+        <w:tabs>
+          <w:tab w:val="num" w:pos="4320"/>
+        </w:tabs>
+        <w:ind w:left="4320" w:hanging="360"/>
+      </w:pPr>
+    </w:lvl>
+    <w:lvl w:ilvl="6" w:tentative="1">
+      <w:start w:val="1"/>
+      <w:numFmt w:val="decimal"/>
+      <w:lvlText w:val="%7."/>
+      <w:lvlJc w:val="left"/>
+      <w:pPr>
+        <w:tabs>
+          <w:tab w:val="num" w:pos="5040"/>
+        </w:tabs>
+        <w:ind w:left="5040" w:hanging="360"/>
+      </w:pPr>
+    </w:lvl>
+    <w:lvl w:ilvl="7" w:tentative="1">
+      <w:start w:val="1"/>
+      <w:numFmt w:val="decimal"/>
+      <w:lvlText w:val="%8."/>
+      <w:lvlJc w:val="left"/>
+      <w:pPr>
+        <w:tabs>
+          <w:tab w:val="num" w:pos="5760"/>
+        </w:tabs>
+        <w:ind w:left="5760" w:hanging="360"/>
+      </w:pPr>
+    </w:lvl>
+    <w:lvl w:ilvl="8" w:tentative="1">
+      <w:start w:val="1"/>
+      <w:numFmt w:val="decimal"/>
+      <w:lvlText w:val="%9."/>
+      <w:lvlJc w:val="left"/>
+      <w:pPr>
+        <w:tabs>
+          <w:tab w:val="num" w:pos="6480"/>
+        </w:tabs>
+        <w:ind w:left="6480" w:hanging="360"/>
+      </w:pPr>
+    </w:lvl>
+  </w:abstractNum>
   <w:num w:numId="1">
     <w:abstractNumId w:val="0"/>
+  </w:num>
+  <w:num w:numId="2">
+    <w:abstractNumId w:val="1"/>
   </w:num>
 </w:numbering>
 </file>
@@ -933,6 +1527,70 @@
       <w:contextualSpacing/>
     </w:pPr>
   </w:style>
+  <w:style w:type="paragraph" w:styleId="HTMLPreformatted">
+    <w:name w:val="HTML Preformatted"/>
+    <w:basedOn w:val="Normal"/>
+    <w:link w:val="HTMLPreformattedChar"/>
+    <w:uiPriority w:val="99"/>
+    <w:semiHidden/>
+    <w:unhideWhenUsed/>
+    <w:rsid w:val="00D20103"/>
+    <w:pPr>
+      <w:tabs>
+        <w:tab w:val="left" w:pos="916"/>
+        <w:tab w:val="left" w:pos="1832"/>
+        <w:tab w:val="left" w:pos="2748"/>
+        <w:tab w:val="left" w:pos="3664"/>
+        <w:tab w:val="left" w:pos="4580"/>
+        <w:tab w:val="left" w:pos="5496"/>
+        <w:tab w:val="left" w:pos="6412"/>
+        <w:tab w:val="left" w:pos="7328"/>
+        <w:tab w:val="left" w:pos="8244"/>
+        <w:tab w:val="left" w:pos="9160"/>
+        <w:tab w:val="left" w:pos="10076"/>
+        <w:tab w:val="left" w:pos="10992"/>
+        <w:tab w:val="left" w:pos="11908"/>
+        <w:tab w:val="left" w:pos="12824"/>
+        <w:tab w:val="left" w:pos="13740"/>
+        <w:tab w:val="left" w:pos="14656"/>
+      </w:tabs>
+      <w:spacing w:after="0" w:line="240" w:lineRule="auto"/>
+    </w:pPr>
+    <w:rPr>
+      <w:rFonts w:ascii="Courier New" w:eastAsia="Times New Roman" w:hAnsi="Courier New" w:cs="Courier New"/>
+      <w:sz w:val="20"/>
+      <w:szCs w:val="20"/>
+    </w:rPr>
+  </w:style>
+  <w:style w:type="character" w:customStyle="1" w:styleId="HTMLPreformattedChar">
+    <w:name w:val="HTML Preformatted Char"/>
+    <w:basedOn w:val="DefaultParagraphFont"/>
+    <w:link w:val="HTMLPreformatted"/>
+    <w:uiPriority w:val="99"/>
+    <w:semiHidden/>
+    <w:rsid w:val="00D20103"/>
+    <w:rPr>
+      <w:rFonts w:ascii="Courier New" w:eastAsia="Times New Roman" w:hAnsi="Courier New" w:cs="Courier New"/>
+      <w:sz w:val="20"/>
+      <w:szCs w:val="20"/>
+    </w:rPr>
+  </w:style>
+  <w:style w:type="paragraph" w:styleId="NormalWeb">
+    <w:name w:val="Normal (Web)"/>
+    <w:basedOn w:val="Normal"/>
+    <w:uiPriority w:val="99"/>
+    <w:semiHidden/>
+    <w:unhideWhenUsed/>
+    <w:rsid w:val="0024780E"/>
+    <w:pPr>
+      <w:spacing w:before="100" w:beforeAutospacing="1" w:after="100" w:afterAutospacing="1" w:line="240" w:lineRule="auto"/>
+    </w:pPr>
+    <w:rPr>
+      <w:rFonts w:ascii="Times New Roman" w:eastAsia="Times New Roman" w:hAnsi="Times New Roman" w:cs="Times New Roman"/>
+      <w:sz w:val="24"/>
+      <w:szCs w:val="24"/>
+    </w:rPr>
+  </w:style>
 </w:styles>
 </file>
 

</xml_diff>

<commit_message>
create a superuser and add course table in modle.py
</commit_message>
<xml_diff>
--- a/Al_ALIENEER/Commands.docx
+++ b/Al_ALIENEER/Commands.docx
@@ -43,8 +43,18 @@
           <w:sz w:val="28"/>
           <w:szCs w:val="28"/>
         </w:rPr>
-        <w:t>pip install django</w:t>
-      </w:r>
+        <w:t xml:space="preserve">pip install </w:t>
+      </w:r>
+      <w:proofErr w:type="spellStart"/>
+      <w:r>
+        <w:rPr>
+          <w:rFonts w:ascii="Arial" w:hAnsi="Arial" w:cs="Arial"/>
+          <w:sz w:val="28"/>
+          <w:szCs w:val="28"/>
+        </w:rPr>
+        <w:t>django</w:t>
+      </w:r>
+      <w:proofErr w:type="spellEnd"/>
     </w:p>
     <w:p>
       <w:pPr>
@@ -59,13 +69,23 @@
           <w:szCs w:val="28"/>
         </w:rPr>
       </w:pPr>
-      <w:r>
-        <w:rPr>
-          <w:rFonts w:ascii="Arial" w:hAnsi="Arial" w:cs="Arial"/>
-          <w:sz w:val="28"/>
-          <w:szCs w:val="28"/>
-        </w:rPr>
-        <w:t>django –admin</w:t>
+      <w:proofErr w:type="spellStart"/>
+      <w:r>
+        <w:rPr>
+          <w:rFonts w:ascii="Arial" w:hAnsi="Arial" w:cs="Arial"/>
+          <w:sz w:val="28"/>
+          <w:szCs w:val="28"/>
+        </w:rPr>
+        <w:t>django</w:t>
+      </w:r>
+      <w:proofErr w:type="spellEnd"/>
+      <w:r>
+        <w:rPr>
+          <w:rFonts w:ascii="Arial" w:hAnsi="Arial" w:cs="Arial"/>
+          <w:sz w:val="28"/>
+          <w:szCs w:val="28"/>
+        </w:rPr>
+        <w:t xml:space="preserve"> –admin</w:t>
       </w:r>
     </w:p>
     <w:p>
@@ -81,13 +101,41 @@
           <w:szCs w:val="28"/>
         </w:rPr>
       </w:pPr>
-      <w:r>
-        <w:rPr>
-          <w:rFonts w:ascii="Arial" w:hAnsi="Arial" w:cs="Arial"/>
-          <w:sz w:val="28"/>
-          <w:szCs w:val="28"/>
-        </w:rPr>
-        <w:t>django –admin startproject AI_ALIENEER</w:t>
+      <w:proofErr w:type="spellStart"/>
+      <w:r>
+        <w:rPr>
+          <w:rFonts w:ascii="Arial" w:hAnsi="Arial" w:cs="Arial"/>
+          <w:sz w:val="28"/>
+          <w:szCs w:val="28"/>
+        </w:rPr>
+        <w:t>django</w:t>
+      </w:r>
+      <w:proofErr w:type="spellEnd"/>
+      <w:r>
+        <w:rPr>
+          <w:rFonts w:ascii="Arial" w:hAnsi="Arial" w:cs="Arial"/>
+          <w:sz w:val="28"/>
+          <w:szCs w:val="28"/>
+        </w:rPr>
+        <w:t xml:space="preserve"> –admin </w:t>
+      </w:r>
+      <w:proofErr w:type="spellStart"/>
+      <w:r>
+        <w:rPr>
+          <w:rFonts w:ascii="Arial" w:hAnsi="Arial" w:cs="Arial"/>
+          <w:sz w:val="28"/>
+          <w:szCs w:val="28"/>
+        </w:rPr>
+        <w:t>startproject</w:t>
+      </w:r>
+      <w:proofErr w:type="spellEnd"/>
+      <w:r>
+        <w:rPr>
+          <w:rFonts w:ascii="Arial" w:hAnsi="Arial" w:cs="Arial"/>
+          <w:sz w:val="28"/>
+          <w:szCs w:val="28"/>
+        </w:rPr>
+        <w:t xml:space="preserve"> AI_ALIENEER</w:t>
       </w:r>
       <w:r>
         <w:rPr>
@@ -117,7 +165,25 @@
           <w:sz w:val="28"/>
           <w:szCs w:val="28"/>
         </w:rPr>
-        <w:t>python manage.py runserver (go to manae.py Directory And enter this command to start the server)</w:t>
+        <w:t xml:space="preserve">python manage.py </w:t>
+      </w:r>
+      <w:proofErr w:type="spellStart"/>
+      <w:r>
+        <w:rPr>
+          <w:rFonts w:ascii="Arial" w:hAnsi="Arial" w:cs="Arial"/>
+          <w:sz w:val="28"/>
+          <w:szCs w:val="28"/>
+        </w:rPr>
+        <w:t>runserver</w:t>
+      </w:r>
+      <w:proofErr w:type="spellEnd"/>
+      <w:r>
+        <w:rPr>
+          <w:rFonts w:ascii="Arial" w:hAnsi="Arial" w:cs="Arial"/>
+          <w:sz w:val="28"/>
+          <w:szCs w:val="28"/>
+        </w:rPr>
+        <w:t xml:space="preserve"> (go to manae.py Directory And enter this command to start the server)</w:t>
       </w:r>
     </w:p>
     <w:p>
@@ -139,15 +205,61 @@
           <w:sz w:val="28"/>
           <w:szCs w:val="28"/>
         </w:rPr>
-        <w:t>python manage.py startapp aialieneer</w:t>
-      </w:r>
-      <w:r>
-        <w:rPr>
-          <w:rFonts w:ascii="Arial" w:hAnsi="Arial" w:cs="Arial"/>
-          <w:sz w:val="28"/>
-          <w:szCs w:val="28"/>
-        </w:rPr>
-        <w:t xml:space="preserve"> (create A App the name is ailieneer)</w:t>
+        <w:t xml:space="preserve">python manage.py </w:t>
+      </w:r>
+      <w:proofErr w:type="spellStart"/>
+      <w:r>
+        <w:rPr>
+          <w:rFonts w:ascii="Arial" w:hAnsi="Arial" w:cs="Arial"/>
+          <w:sz w:val="28"/>
+          <w:szCs w:val="28"/>
+        </w:rPr>
+        <w:t>startapp</w:t>
+      </w:r>
+      <w:proofErr w:type="spellEnd"/>
+      <w:r>
+        <w:rPr>
+          <w:rFonts w:ascii="Arial" w:hAnsi="Arial" w:cs="Arial"/>
+          <w:sz w:val="28"/>
+          <w:szCs w:val="28"/>
+        </w:rPr>
+        <w:t xml:space="preserve"> </w:t>
+      </w:r>
+      <w:proofErr w:type="spellStart"/>
+      <w:r>
+        <w:rPr>
+          <w:rFonts w:ascii="Arial" w:hAnsi="Arial" w:cs="Arial"/>
+          <w:sz w:val="28"/>
+          <w:szCs w:val="28"/>
+        </w:rPr>
+        <w:t>aialieneer</w:t>
+      </w:r>
+      <w:proofErr w:type="spellEnd"/>
+      <w:r>
+        <w:rPr>
+          <w:rFonts w:ascii="Arial" w:hAnsi="Arial" w:cs="Arial"/>
+          <w:sz w:val="28"/>
+          <w:szCs w:val="28"/>
+        </w:rPr>
+        <w:t xml:space="preserve"> (create A App the name is </w:t>
+      </w:r>
+      <w:proofErr w:type="spellStart"/>
+      <w:r>
+        <w:rPr>
+          <w:rFonts w:ascii="Arial" w:hAnsi="Arial" w:cs="Arial"/>
+          <w:sz w:val="28"/>
+          <w:szCs w:val="28"/>
+        </w:rPr>
+        <w:t>ailieneer</w:t>
+      </w:r>
+      <w:proofErr w:type="spellEnd"/>
+      <w:r>
+        <w:rPr>
+          <w:rFonts w:ascii="Arial" w:hAnsi="Arial" w:cs="Arial"/>
+          <w:sz w:val="28"/>
+          <w:szCs w:val="28"/>
+        </w:rPr>
+        <w:t>)</w:t>
       </w:r>
     </w:p>
     <w:p>
@@ -169,15 +281,69 @@
           <w:sz w:val="28"/>
           <w:szCs w:val="28"/>
         </w:rPr>
-        <w:t>python manage.py startapp aialieneer</w:t>
-      </w:r>
-      <w:r>
-        <w:rPr>
-          <w:rFonts w:ascii="Arial" w:hAnsi="Arial" w:cs="Arial"/>
-          <w:sz w:val="28"/>
-          <w:szCs w:val="28"/>
-        </w:rPr>
-        <w:t>_blog (create A App the name is ailieneer_blog)</w:t>
+        <w:t xml:space="preserve">python manage.py </w:t>
+      </w:r>
+      <w:proofErr w:type="spellStart"/>
+      <w:r>
+        <w:rPr>
+          <w:rFonts w:ascii="Arial" w:hAnsi="Arial" w:cs="Arial"/>
+          <w:sz w:val="28"/>
+          <w:szCs w:val="28"/>
+        </w:rPr>
+        <w:t>startapp</w:t>
+      </w:r>
+      <w:proofErr w:type="spellEnd"/>
+      <w:r>
+        <w:rPr>
+          <w:rFonts w:ascii="Arial" w:hAnsi="Arial" w:cs="Arial"/>
+          <w:sz w:val="28"/>
+          <w:szCs w:val="28"/>
+        </w:rPr>
+        <w:t xml:space="preserve"> </w:t>
+      </w:r>
+      <w:proofErr w:type="spellStart"/>
+      <w:r>
+        <w:rPr>
+          <w:rFonts w:ascii="Arial" w:hAnsi="Arial" w:cs="Arial"/>
+          <w:sz w:val="28"/>
+          <w:szCs w:val="28"/>
+        </w:rPr>
+        <w:t>aialieneer</w:t>
+      </w:r>
+      <w:r>
+        <w:rPr>
+          <w:rFonts w:ascii="Arial" w:hAnsi="Arial" w:cs="Arial"/>
+          <w:sz w:val="28"/>
+          <w:szCs w:val="28"/>
+        </w:rPr>
+        <w:t>_blog</w:t>
+      </w:r>
+      <w:proofErr w:type="spellEnd"/>
+      <w:r>
+        <w:rPr>
+          <w:rFonts w:ascii="Arial" w:hAnsi="Arial" w:cs="Arial"/>
+          <w:sz w:val="28"/>
+          <w:szCs w:val="28"/>
+        </w:rPr>
+        <w:t xml:space="preserve"> (create A App the name is </w:t>
+      </w:r>
+      <w:proofErr w:type="spellStart"/>
+      <w:r>
+        <w:rPr>
+          <w:rFonts w:ascii="Arial" w:hAnsi="Arial" w:cs="Arial"/>
+          <w:sz w:val="28"/>
+          <w:szCs w:val="28"/>
+        </w:rPr>
+        <w:t>ailieneer_blog</w:t>
+      </w:r>
+      <w:proofErr w:type="spellEnd"/>
+      <w:r>
+        <w:rPr>
+          <w:rFonts w:ascii="Arial" w:hAnsi="Arial" w:cs="Arial"/>
+          <w:sz w:val="28"/>
+          <w:szCs w:val="28"/>
+        </w:rPr>
+        <w:t>)</w:t>
       </w:r>
     </w:p>
     <w:p>
@@ -209,21 +375,23 @@
         </w:rPr>
         <w:t xml:space="preserve"> </w:t>
       </w:r>
-      <w:r>
-        <w:rPr>
-          <w:rFonts w:ascii="Arial" w:hAnsi="Arial" w:cs="Arial"/>
-          <w:sz w:val="28"/>
-          <w:szCs w:val="28"/>
-        </w:rPr>
-        <w:t>make</w:t>
-      </w:r>
-      <w:r>
-        <w:rPr>
-          <w:rFonts w:ascii="Arial" w:hAnsi="Arial" w:cs="Arial"/>
-          <w:sz w:val="28"/>
-          <w:szCs w:val="28"/>
-        </w:rPr>
-        <w:t>migrate (</w:t>
+      <w:proofErr w:type="spellStart"/>
+      <w:r>
+        <w:rPr>
+          <w:rFonts w:ascii="Arial" w:hAnsi="Arial" w:cs="Arial"/>
+          <w:sz w:val="28"/>
+          <w:szCs w:val="28"/>
+        </w:rPr>
+        <w:t>makemigrate</w:t>
+      </w:r>
+      <w:proofErr w:type="spellEnd"/>
+      <w:r>
+        <w:rPr>
+          <w:rFonts w:ascii="Arial" w:hAnsi="Arial" w:cs="Arial"/>
+          <w:sz w:val="28"/>
+          <w:szCs w:val="28"/>
+        </w:rPr>
+        <w:t xml:space="preserve"> (</w:t>
       </w:r>
       <w:r>
         <w:rPr>
@@ -307,69 +475,43 @@
           <w:sz w:val="28"/>
           <w:szCs w:val="28"/>
         </w:rPr>
-        <w:t>python manage.py</w:t>
-      </w:r>
-      <w:r>
-        <w:rPr>
-          <w:rFonts w:ascii="Arial" w:hAnsi="Arial" w:cs="Arial"/>
-          <w:sz w:val="28"/>
-          <w:szCs w:val="28"/>
-        </w:rPr>
-        <w:t xml:space="preserve"> </w:t>
-      </w:r>
-      <w:r>
-        <w:rPr>
-          <w:rFonts w:ascii="Arial" w:hAnsi="Arial" w:cs="Arial"/>
-          <w:sz w:val="28"/>
-          <w:szCs w:val="28"/>
-        </w:rPr>
-        <w:t>createsuperuser</w:t>
-      </w:r>
-      <w:r>
-        <w:rPr>
-          <w:rFonts w:ascii="Arial" w:hAnsi="Arial" w:cs="Arial"/>
-          <w:sz w:val="28"/>
-          <w:szCs w:val="28"/>
-        </w:rPr>
-        <w:t xml:space="preserve"> (</w:t>
-      </w:r>
-      <w:r>
-        <w:rPr>
-          <w:rFonts w:ascii="Arial" w:hAnsi="Arial" w:cs="Arial"/>
-          <w:sz w:val="28"/>
-          <w:szCs w:val="28"/>
-        </w:rPr>
-        <w:t>create super user that would be built-in in Django</w:t>
-      </w:r>
-      <w:r>
-        <w:rPr>
-          <w:rFonts w:ascii="Arial" w:hAnsi="Arial" w:cs="Arial"/>
-          <w:sz w:val="28"/>
-          <w:szCs w:val="28"/>
-        </w:rPr>
-        <w:t>)</w:t>
-      </w:r>
-    </w:p>
-    <w:p>
-      <w:pPr>
-        <w:pStyle w:val="ListParagraph"/>
-        <w:numPr>
-          <w:ilvl w:val="0"/>
-          <w:numId w:val="1"/>
-        </w:numPr>
-        <w:rPr>
-          <w:rFonts w:ascii="Arial" w:hAnsi="Arial" w:cs="Arial"/>
-          <w:sz w:val="28"/>
-          <w:szCs w:val="28"/>
-        </w:rPr>
-      </w:pPr>
-      <w:r>
-        <w:rPr>
-          <w:rFonts w:ascii="Arial" w:hAnsi="Arial" w:cs="Arial"/>
-          <w:sz w:val="28"/>
-          <w:szCs w:val="28"/>
-        </w:rPr>
-        <w:t>pip install djongo (install djongo to use MongoDB)</w:t>
+        <w:t xml:space="preserve">pip install </w:t>
+      </w:r>
+      <w:proofErr w:type="spellStart"/>
+      <w:r>
+        <w:rPr>
+          <w:rFonts w:ascii="Arial" w:hAnsi="Arial" w:cs="Arial"/>
+          <w:sz w:val="28"/>
+          <w:szCs w:val="28"/>
+        </w:rPr>
+        <w:t>djongo</w:t>
+      </w:r>
+      <w:proofErr w:type="spellEnd"/>
+      <w:r>
+        <w:rPr>
+          <w:rFonts w:ascii="Arial" w:hAnsi="Arial" w:cs="Arial"/>
+          <w:sz w:val="28"/>
+          <w:szCs w:val="28"/>
+        </w:rPr>
+        <w:t xml:space="preserve"> (install </w:t>
+      </w:r>
+      <w:proofErr w:type="spellStart"/>
+      <w:r>
+        <w:rPr>
+          <w:rFonts w:ascii="Arial" w:hAnsi="Arial" w:cs="Arial"/>
+          <w:sz w:val="28"/>
+          <w:szCs w:val="28"/>
+        </w:rPr>
+        <w:t>djongo</w:t>
+      </w:r>
+      <w:proofErr w:type="spellEnd"/>
+      <w:r>
+        <w:rPr>
+          <w:rFonts w:ascii="Arial" w:hAnsi="Arial" w:cs="Arial"/>
+          <w:sz w:val="28"/>
+          <w:szCs w:val="28"/>
+        </w:rPr>
+        <w:t xml:space="preserve"> to use MongoDB)</w:t>
       </w:r>
     </w:p>
     <w:p>
@@ -565,7 +707,27 @@
           <w:sz w:val="20"/>
           <w:szCs w:val="20"/>
         </w:rPr>
-        <w:t xml:space="preserve">         'ENGINE': 'djongo',</w:t>
+        <w:t xml:space="preserve">         'ENGINE': '</w:t>
+      </w:r>
+      <w:proofErr w:type="spellStart"/>
+      <w:r>
+        <w:rPr>
+          <w:rFonts w:ascii="Courier New" w:eastAsia="Times New Roman" w:hAnsi="Courier New" w:cs="Courier New"/>
+          <w:color w:val="6C6C6C"/>
+          <w:sz w:val="20"/>
+          <w:szCs w:val="20"/>
+        </w:rPr>
+        <w:t>djongo</w:t>
+      </w:r>
+      <w:proofErr w:type="spellEnd"/>
+      <w:r>
+        <w:rPr>
+          <w:rFonts w:ascii="Courier New" w:eastAsia="Times New Roman" w:hAnsi="Courier New" w:cs="Courier New"/>
+          <w:color w:val="6C6C6C"/>
+          <w:sz w:val="20"/>
+          <w:szCs w:val="20"/>
+        </w:rPr>
+        <w:t>',</w:t>
       </w:r>
     </w:p>
     <w:p>
@@ -615,7 +777,27 @@
           <w:sz w:val="20"/>
           <w:szCs w:val="20"/>
         </w:rPr>
-        <w:t xml:space="preserve">         'NAME': 'your-db-name',</w:t>
+        <w:t xml:space="preserve">         'NAME': 'your-</w:t>
+      </w:r>
+      <w:proofErr w:type="spellStart"/>
+      <w:r>
+        <w:rPr>
+          <w:rFonts w:ascii="Courier New" w:eastAsia="Times New Roman" w:hAnsi="Courier New" w:cs="Courier New"/>
+          <w:color w:val="6C6C6C"/>
+          <w:sz w:val="20"/>
+          <w:szCs w:val="20"/>
+        </w:rPr>
+        <w:t>db</w:t>
+      </w:r>
+      <w:proofErr w:type="spellEnd"/>
+      <w:r>
+        <w:rPr>
+          <w:rFonts w:ascii="Courier New" w:eastAsia="Times New Roman" w:hAnsi="Courier New" w:cs="Courier New"/>
+          <w:color w:val="6C6C6C"/>
+          <w:sz w:val="20"/>
+          <w:szCs w:val="20"/>
+        </w:rPr>
+        <w:t>-name',</w:t>
       </w:r>
     </w:p>
     <w:p>
@@ -740,7 +922,27 @@
           <w:sz w:val="24"/>
           <w:szCs w:val="24"/>
         </w:rPr>
-        <w:t>Run (ONLY the first time to create collections in mongoDB):</w:t>
+        <w:t xml:space="preserve">Run (ONLY the first time to create collections in </w:t>
+      </w:r>
+      <w:proofErr w:type="spellStart"/>
+      <w:r>
+        <w:rPr>
+          <w:rFonts w:ascii="Helvetica" w:eastAsia="Times New Roman" w:hAnsi="Helvetica" w:cs="Helvetica"/>
+          <w:color w:val="464646"/>
+          <w:sz w:val="24"/>
+          <w:szCs w:val="24"/>
+        </w:rPr>
+        <w:t>mongoDB</w:t>
+      </w:r>
+      <w:proofErr w:type="spellEnd"/>
+      <w:r>
+        <w:rPr>
+          <w:rFonts w:ascii="Helvetica" w:eastAsia="Times New Roman" w:hAnsi="Helvetica" w:cs="Helvetica"/>
+          <w:color w:val="464646"/>
+          <w:sz w:val="24"/>
+          <w:szCs w:val="24"/>
+        </w:rPr>
+        <w:t>):</w:t>
       </w:r>
     </w:p>
     <w:p>
@@ -798,8 +1000,19 @@
           <w:sz w:val="20"/>
           <w:szCs w:val="20"/>
         </w:rPr>
-        <w:t>manage.py makemigrations</w:t>
-      </w:r>
+        <w:t xml:space="preserve">manage.py </w:t>
+      </w:r>
+      <w:proofErr w:type="spellStart"/>
+      <w:r>
+        <w:rPr>
+          <w:rFonts w:ascii="Courier New" w:eastAsia="Times New Roman" w:hAnsi="Courier New" w:cs="Courier New"/>
+          <w:color w:val="6C6C6C"/>
+          <w:sz w:val="20"/>
+          <w:szCs w:val="20"/>
+        </w:rPr>
+        <w:t>makemigrations</w:t>
+      </w:r>
+      <w:proofErr w:type="spellEnd"/>
     </w:p>
     <w:p>
       <w:pPr>
@@ -837,17 +1050,26 @@
           <w:szCs w:val="20"/>
         </w:rPr>
       </w:pPr>
-      <w:r>
-        <w:rPr>
-          <w:rFonts w:ascii="Courier New" w:eastAsia="Times New Roman" w:hAnsi="Courier New" w:cs="Courier New"/>
-          <w:color w:val="6C6C6C"/>
-          <w:sz w:val="20"/>
-          <w:szCs w:val="20"/>
-        </w:rPr>
-        <w:t xml:space="preserve">pip </w:t>
-      </w:r>
-      <w:bookmarkStart w:id="0" w:name="_GoBack"/>
-      <w:bookmarkEnd w:id="0"/>
+      <w:proofErr w:type="gramStart"/>
+      <w:r>
+        <w:rPr>
+          <w:rFonts w:ascii="Courier New" w:eastAsia="Times New Roman" w:hAnsi="Courier New" w:cs="Courier New"/>
+          <w:color w:val="6C6C6C"/>
+          <w:sz w:val="20"/>
+          <w:szCs w:val="20"/>
+        </w:rPr>
+        <w:t>pip</w:t>
+      </w:r>
+      <w:proofErr w:type="gramEnd"/>
+      <w:r>
+        <w:rPr>
+          <w:rFonts w:ascii="Courier New" w:eastAsia="Times New Roman" w:hAnsi="Courier New" w:cs="Courier New"/>
+          <w:color w:val="6C6C6C"/>
+          <w:sz w:val="20"/>
+          <w:szCs w:val="20"/>
+        </w:rPr>
+        <w:t xml:space="preserve"> </w:t>
+      </w:r>
       <w:r>
         <w:rPr>
           <w:rFonts w:ascii="Courier New" w:eastAsia="Times New Roman" w:hAnsi="Courier New" w:cs="Courier New"/>
@@ -871,6 +1093,190 @@
           <w:szCs w:val="28"/>
         </w:rPr>
       </w:pPr>
+      <w:r>
+        <w:rPr>
+          <w:rFonts w:ascii="Arial" w:hAnsi="Arial" w:cs="Arial"/>
+          <w:sz w:val="28"/>
+          <w:szCs w:val="28"/>
+        </w:rPr>
+        <w:t>python manage.py</w:t>
+      </w:r>
+      <w:r>
+        <w:rPr>
+          <w:rFonts w:ascii="Arial" w:hAnsi="Arial" w:cs="Arial"/>
+          <w:sz w:val="28"/>
+          <w:szCs w:val="28"/>
+        </w:rPr>
+        <w:t xml:space="preserve"> </w:t>
+      </w:r>
+      <w:proofErr w:type="spellStart"/>
+      <w:r>
+        <w:rPr>
+          <w:rFonts w:ascii="Arial" w:hAnsi="Arial" w:cs="Arial"/>
+          <w:sz w:val="28"/>
+          <w:szCs w:val="28"/>
+        </w:rPr>
+        <w:t>createsuperuser</w:t>
+      </w:r>
+      <w:proofErr w:type="spellEnd"/>
+      <w:r>
+        <w:rPr>
+          <w:rFonts w:ascii="Arial" w:hAnsi="Arial" w:cs="Arial"/>
+          <w:sz w:val="28"/>
+          <w:szCs w:val="28"/>
+        </w:rPr>
+        <w:t xml:space="preserve"> (create super user that would be built-in in Django)</w:t>
+      </w:r>
+    </w:p>
+    <w:p>
+      <w:pPr>
+        <w:pStyle w:val="ListParagraph"/>
+        <w:numPr>
+          <w:ilvl w:val="0"/>
+          <w:numId w:val="1"/>
+        </w:numPr>
+        <w:rPr>
+          <w:rFonts w:ascii="Arial" w:hAnsi="Arial" w:cs="Arial"/>
+          <w:sz w:val="28"/>
+          <w:szCs w:val="28"/>
+        </w:rPr>
+      </w:pPr>
+      <w:bookmarkStart w:id="0" w:name="_GoBack"/>
+      <w:bookmarkEnd w:id="0"/>
+    </w:p>
+    <w:p>
+      <w:pPr>
+        <w:pStyle w:val="ListParagraph"/>
+        <w:numPr>
+          <w:ilvl w:val="0"/>
+          <w:numId w:val="1"/>
+        </w:numPr>
+        <w:rPr>
+          <w:rFonts w:ascii="Arial" w:hAnsi="Arial" w:cs="Arial"/>
+          <w:sz w:val="28"/>
+          <w:szCs w:val="28"/>
+        </w:rPr>
+      </w:pPr>
+      <w:r>
+        <w:rPr>
+          <w:rFonts w:ascii="Arial" w:hAnsi="Arial" w:cs="Arial"/>
+          <w:sz w:val="28"/>
+          <w:szCs w:val="28"/>
+        </w:rPr>
+        <w:t>Username (leave blank to use '</w:t>
+      </w:r>
+      <w:proofErr w:type="spellStart"/>
+      <w:r>
+        <w:rPr>
+          <w:rFonts w:ascii="Arial" w:hAnsi="Arial" w:cs="Arial"/>
+          <w:sz w:val="28"/>
+          <w:szCs w:val="28"/>
+        </w:rPr>
+        <w:t>pagalalone</w:t>
+      </w:r>
+      <w:proofErr w:type="spellEnd"/>
+      <w:r>
+        <w:rPr>
+          <w:rFonts w:ascii="Arial" w:hAnsi="Arial" w:cs="Arial"/>
+          <w:sz w:val="28"/>
+          <w:szCs w:val="28"/>
+        </w:rPr>
+        <w:t xml:space="preserve">'): </w:t>
+      </w:r>
+      <w:proofErr w:type="spellStart"/>
+      <w:r>
+        <w:rPr>
+          <w:rFonts w:ascii="Arial" w:hAnsi="Arial" w:cs="Arial"/>
+          <w:sz w:val="28"/>
+          <w:szCs w:val="28"/>
+        </w:rPr>
+        <w:t>aialieneer</w:t>
+      </w:r>
+      <w:proofErr w:type="spellEnd"/>
+    </w:p>
+    <w:p>
+      <w:pPr>
+        <w:pStyle w:val="ListParagraph"/>
+        <w:ind w:left="1440"/>
+        <w:rPr>
+          <w:rFonts w:ascii="Arial" w:hAnsi="Arial" w:cs="Arial"/>
+          <w:sz w:val="28"/>
+          <w:szCs w:val="28"/>
+        </w:rPr>
+      </w:pPr>
+      <w:r>
+        <w:rPr>
+          <w:rFonts w:ascii="Arial" w:hAnsi="Arial" w:cs="Arial"/>
+          <w:sz w:val="28"/>
+          <w:szCs w:val="28"/>
+        </w:rPr>
+        <w:t>Email address: Mubasshir.Ali42@gmail.com</w:t>
+      </w:r>
+    </w:p>
+    <w:p>
+      <w:pPr>
+        <w:pStyle w:val="ListParagraph"/>
+        <w:ind w:left="1440"/>
+        <w:rPr>
+          <w:rFonts w:ascii="Arial" w:hAnsi="Arial" w:cs="Arial"/>
+          <w:sz w:val="28"/>
+          <w:szCs w:val="28"/>
+        </w:rPr>
+      </w:pPr>
+      <w:r>
+        <w:rPr>
+          <w:rFonts w:ascii="Arial" w:hAnsi="Arial" w:cs="Arial"/>
+          <w:sz w:val="28"/>
+          <w:szCs w:val="28"/>
+        </w:rPr>
+        <w:t xml:space="preserve">Password: </w:t>
+      </w:r>
+      <w:r>
+        <w:rPr>
+          <w:rFonts w:ascii="Arial" w:hAnsi="Arial" w:cs="Arial"/>
+          <w:sz w:val="28"/>
+          <w:szCs w:val="28"/>
+        </w:rPr>
+        <w:t>12345678m</w:t>
+      </w:r>
+    </w:p>
+    <w:p>
+      <w:pPr>
+        <w:pStyle w:val="ListParagraph"/>
+        <w:ind w:left="1440"/>
+        <w:rPr>
+          <w:rFonts w:ascii="Arial" w:hAnsi="Arial" w:cs="Arial"/>
+          <w:sz w:val="28"/>
+          <w:szCs w:val="28"/>
+        </w:rPr>
+      </w:pPr>
+      <w:r>
+        <w:rPr>
+          <w:rFonts w:ascii="Arial" w:hAnsi="Arial" w:cs="Arial"/>
+          <w:sz w:val="28"/>
+          <w:szCs w:val="28"/>
+        </w:rPr>
+        <w:lastRenderedPageBreak/>
+        <w:t>Password (again</w:t>
+      </w:r>
+      <w:proofErr w:type="gramStart"/>
+      <w:r>
+        <w:rPr>
+          <w:rFonts w:ascii="Arial" w:hAnsi="Arial" w:cs="Arial"/>
+          <w:sz w:val="28"/>
+          <w:szCs w:val="28"/>
+        </w:rPr>
+        <w:t>):</w:t>
+      </w:r>
+      <w:proofErr w:type="gramEnd"/>
+      <w:r>
+        <w:rPr>
+          <w:rFonts w:ascii="Arial" w:hAnsi="Arial" w:cs="Arial"/>
+          <w:sz w:val="28"/>
+          <w:szCs w:val="28"/>
+        </w:rPr>
+        <w:t xml:space="preserve">  12345678m</w:t>
+      </w:r>
     </w:p>
     <w:sectPr>
       <w:pgSz w:w="12240" w:h="15840"/>

</xml_diff>

<commit_message>
update setting.py and urls.py And Add image in Media folder
</commit_message>
<xml_diff>
--- a/Al_ALIENEER/Commands.docx
+++ b/Al_ALIENEER/Commands.docx
@@ -43,99 +43,51 @@
           <w:sz w:val="28"/>
           <w:szCs w:val="28"/>
         </w:rPr>
-        <w:t xml:space="preserve">pip install </w:t>
-      </w:r>
-      <w:proofErr w:type="spellStart"/>
-      <w:r>
-        <w:rPr>
-          <w:rFonts w:ascii="Arial" w:hAnsi="Arial" w:cs="Arial"/>
-          <w:sz w:val="28"/>
-          <w:szCs w:val="28"/>
-        </w:rPr>
-        <w:t>django</w:t>
-      </w:r>
-      <w:proofErr w:type="spellEnd"/>
-    </w:p>
-    <w:p>
-      <w:pPr>
-        <w:pStyle w:val="ListParagraph"/>
-        <w:numPr>
-          <w:ilvl w:val="0"/>
-          <w:numId w:val="1"/>
-        </w:numPr>
-        <w:rPr>
-          <w:rFonts w:ascii="Arial" w:hAnsi="Arial" w:cs="Arial"/>
-          <w:sz w:val="28"/>
-          <w:szCs w:val="28"/>
-        </w:rPr>
-      </w:pPr>
-      <w:proofErr w:type="spellStart"/>
-      <w:r>
-        <w:rPr>
-          <w:rFonts w:ascii="Arial" w:hAnsi="Arial" w:cs="Arial"/>
-          <w:sz w:val="28"/>
-          <w:szCs w:val="28"/>
-        </w:rPr>
-        <w:t>django</w:t>
-      </w:r>
-      <w:proofErr w:type="spellEnd"/>
-      <w:r>
-        <w:rPr>
-          <w:rFonts w:ascii="Arial" w:hAnsi="Arial" w:cs="Arial"/>
-          <w:sz w:val="28"/>
-          <w:szCs w:val="28"/>
-        </w:rPr>
-        <w:t xml:space="preserve"> –admin</w:t>
-      </w:r>
-    </w:p>
-    <w:p>
-      <w:pPr>
-        <w:pStyle w:val="ListParagraph"/>
-        <w:numPr>
-          <w:ilvl w:val="0"/>
-          <w:numId w:val="1"/>
-        </w:numPr>
-        <w:rPr>
-          <w:rFonts w:ascii="Arial" w:hAnsi="Arial" w:cs="Arial"/>
-          <w:sz w:val="28"/>
-          <w:szCs w:val="28"/>
-        </w:rPr>
-      </w:pPr>
-      <w:proofErr w:type="spellStart"/>
-      <w:r>
-        <w:rPr>
-          <w:rFonts w:ascii="Arial" w:hAnsi="Arial" w:cs="Arial"/>
-          <w:sz w:val="28"/>
-          <w:szCs w:val="28"/>
-        </w:rPr>
-        <w:t>django</w:t>
-      </w:r>
-      <w:proofErr w:type="spellEnd"/>
-      <w:r>
-        <w:rPr>
-          <w:rFonts w:ascii="Arial" w:hAnsi="Arial" w:cs="Arial"/>
-          <w:sz w:val="28"/>
-          <w:szCs w:val="28"/>
-        </w:rPr>
-        <w:t xml:space="preserve"> –admin </w:t>
-      </w:r>
-      <w:proofErr w:type="spellStart"/>
-      <w:r>
-        <w:rPr>
-          <w:rFonts w:ascii="Arial" w:hAnsi="Arial" w:cs="Arial"/>
-          <w:sz w:val="28"/>
-          <w:szCs w:val="28"/>
-        </w:rPr>
-        <w:t>startproject</w:t>
-      </w:r>
-      <w:proofErr w:type="spellEnd"/>
-      <w:r>
-        <w:rPr>
-          <w:rFonts w:ascii="Arial" w:hAnsi="Arial" w:cs="Arial"/>
-          <w:sz w:val="28"/>
-          <w:szCs w:val="28"/>
-        </w:rPr>
-        <w:t xml:space="preserve"> AI_ALIENEER</w:t>
+        <w:t>pip install django</w:t>
+      </w:r>
+    </w:p>
+    <w:p>
+      <w:pPr>
+        <w:pStyle w:val="ListParagraph"/>
+        <w:numPr>
+          <w:ilvl w:val="0"/>
+          <w:numId w:val="1"/>
+        </w:numPr>
+        <w:rPr>
+          <w:rFonts w:ascii="Arial" w:hAnsi="Arial" w:cs="Arial"/>
+          <w:sz w:val="28"/>
+          <w:szCs w:val="28"/>
+        </w:rPr>
+      </w:pPr>
+      <w:r>
+        <w:rPr>
+          <w:rFonts w:ascii="Arial" w:hAnsi="Arial" w:cs="Arial"/>
+          <w:sz w:val="28"/>
+          <w:szCs w:val="28"/>
+        </w:rPr>
+        <w:t>django –admin</w:t>
+      </w:r>
+    </w:p>
+    <w:p>
+      <w:pPr>
+        <w:pStyle w:val="ListParagraph"/>
+        <w:numPr>
+          <w:ilvl w:val="0"/>
+          <w:numId w:val="1"/>
+        </w:numPr>
+        <w:rPr>
+          <w:rFonts w:ascii="Arial" w:hAnsi="Arial" w:cs="Arial"/>
+          <w:sz w:val="28"/>
+          <w:szCs w:val="28"/>
+        </w:rPr>
+      </w:pPr>
+      <w:r>
+        <w:rPr>
+          <w:rFonts w:ascii="Arial" w:hAnsi="Arial" w:cs="Arial"/>
+          <w:sz w:val="28"/>
+          <w:szCs w:val="28"/>
+        </w:rPr>
+        <w:t>django –admin startproject AI_ALIENEER</w:t>
       </w:r>
       <w:r>
         <w:rPr>
@@ -165,94 +117,106 @@
           <w:sz w:val="28"/>
           <w:szCs w:val="28"/>
         </w:rPr>
-        <w:t xml:space="preserve">python manage.py </w:t>
-      </w:r>
-      <w:proofErr w:type="spellStart"/>
-      <w:r>
-        <w:rPr>
-          <w:rFonts w:ascii="Arial" w:hAnsi="Arial" w:cs="Arial"/>
-          <w:sz w:val="28"/>
-          <w:szCs w:val="28"/>
-        </w:rPr>
-        <w:t>runserver</w:t>
-      </w:r>
-      <w:proofErr w:type="spellEnd"/>
-      <w:r>
-        <w:rPr>
-          <w:rFonts w:ascii="Arial" w:hAnsi="Arial" w:cs="Arial"/>
-          <w:sz w:val="28"/>
-          <w:szCs w:val="28"/>
-        </w:rPr>
-        <w:t xml:space="preserve"> (go to manae.py Directory And enter this command to start the server)</w:t>
-      </w:r>
-    </w:p>
-    <w:p>
-      <w:pPr>
-        <w:pStyle w:val="ListParagraph"/>
-        <w:numPr>
-          <w:ilvl w:val="0"/>
-          <w:numId w:val="1"/>
-        </w:numPr>
-        <w:rPr>
-          <w:rFonts w:ascii="Arial" w:hAnsi="Arial" w:cs="Arial"/>
-          <w:sz w:val="28"/>
-          <w:szCs w:val="28"/>
-        </w:rPr>
-      </w:pPr>
-      <w:r>
-        <w:rPr>
-          <w:rFonts w:ascii="Arial" w:hAnsi="Arial" w:cs="Arial"/>
-          <w:sz w:val="28"/>
-          <w:szCs w:val="28"/>
-        </w:rPr>
-        <w:t xml:space="preserve">python manage.py </w:t>
-      </w:r>
-      <w:proofErr w:type="spellStart"/>
-      <w:r>
-        <w:rPr>
-          <w:rFonts w:ascii="Arial" w:hAnsi="Arial" w:cs="Arial"/>
-          <w:sz w:val="28"/>
-          <w:szCs w:val="28"/>
-        </w:rPr>
-        <w:t>startapp</w:t>
-      </w:r>
-      <w:proofErr w:type="spellEnd"/>
-      <w:r>
-        <w:rPr>
-          <w:rFonts w:ascii="Arial" w:hAnsi="Arial" w:cs="Arial"/>
-          <w:sz w:val="28"/>
-          <w:szCs w:val="28"/>
-        </w:rPr>
-        <w:t xml:space="preserve"> </w:t>
-      </w:r>
-      <w:proofErr w:type="spellStart"/>
-      <w:r>
-        <w:rPr>
-          <w:rFonts w:ascii="Arial" w:hAnsi="Arial" w:cs="Arial"/>
-          <w:sz w:val="28"/>
-          <w:szCs w:val="28"/>
-        </w:rPr>
-        <w:t>aialieneer</w:t>
-      </w:r>
-      <w:proofErr w:type="spellEnd"/>
-      <w:r>
-        <w:rPr>
-          <w:rFonts w:ascii="Arial" w:hAnsi="Arial" w:cs="Arial"/>
-          <w:sz w:val="28"/>
-          <w:szCs w:val="28"/>
-        </w:rPr>
-        <w:t xml:space="preserve"> (create A App the name is </w:t>
-      </w:r>
-      <w:proofErr w:type="spellStart"/>
-      <w:r>
-        <w:rPr>
-          <w:rFonts w:ascii="Arial" w:hAnsi="Arial" w:cs="Arial"/>
-          <w:sz w:val="28"/>
-          <w:szCs w:val="28"/>
-        </w:rPr>
-        <w:t>ailieneer</w:t>
-      </w:r>
-      <w:proofErr w:type="spellEnd"/>
+        <w:t>python manage.py runserver (go to manae.py Directory And enter this command to start the server)</w:t>
+      </w:r>
+    </w:p>
+    <w:p>
+      <w:pPr>
+        <w:pStyle w:val="ListParagraph"/>
+        <w:numPr>
+          <w:ilvl w:val="0"/>
+          <w:numId w:val="1"/>
+        </w:numPr>
+        <w:rPr>
+          <w:rFonts w:ascii="Arial" w:hAnsi="Arial" w:cs="Arial"/>
+          <w:sz w:val="28"/>
+          <w:szCs w:val="28"/>
+        </w:rPr>
+      </w:pPr>
+      <w:r>
+        <w:rPr>
+          <w:rFonts w:ascii="Arial" w:hAnsi="Arial" w:cs="Arial"/>
+          <w:sz w:val="28"/>
+          <w:szCs w:val="28"/>
+        </w:rPr>
+        <w:t>python manage.py startapp aialieneer</w:t>
+      </w:r>
+      <w:r>
+        <w:rPr>
+          <w:rFonts w:ascii="Arial" w:hAnsi="Arial" w:cs="Arial"/>
+          <w:sz w:val="28"/>
+          <w:szCs w:val="28"/>
+        </w:rPr>
+        <w:t xml:space="preserve"> (create A App the name is ailieneer)</w:t>
+      </w:r>
+    </w:p>
+    <w:p>
+      <w:pPr>
+        <w:pStyle w:val="ListParagraph"/>
+        <w:numPr>
+          <w:ilvl w:val="0"/>
+          <w:numId w:val="1"/>
+        </w:numPr>
+        <w:rPr>
+          <w:rFonts w:ascii="Arial" w:hAnsi="Arial" w:cs="Arial"/>
+          <w:sz w:val="28"/>
+          <w:szCs w:val="28"/>
+        </w:rPr>
+      </w:pPr>
+      <w:r>
+        <w:rPr>
+          <w:rFonts w:ascii="Arial" w:hAnsi="Arial" w:cs="Arial"/>
+          <w:sz w:val="28"/>
+          <w:szCs w:val="28"/>
+        </w:rPr>
+        <w:t>python manage.py startapp aialieneer</w:t>
+      </w:r>
+      <w:r>
+        <w:rPr>
+          <w:rFonts w:ascii="Arial" w:hAnsi="Arial" w:cs="Arial"/>
+          <w:sz w:val="28"/>
+          <w:szCs w:val="28"/>
+        </w:rPr>
+        <w:t>_blog (create A App the name is ailieneer_blog)</w:t>
+      </w:r>
+    </w:p>
+    <w:p>
+      <w:pPr>
+        <w:pStyle w:val="ListParagraph"/>
+        <w:numPr>
+          <w:ilvl w:val="0"/>
+          <w:numId w:val="1"/>
+        </w:numPr>
+        <w:rPr>
+          <w:rFonts w:ascii="Arial" w:hAnsi="Arial" w:cs="Arial"/>
+          <w:sz w:val="28"/>
+          <w:szCs w:val="28"/>
+        </w:rPr>
+      </w:pPr>
+      <w:r>
+        <w:rPr>
+          <w:rFonts w:ascii="Arial" w:hAnsi="Arial" w:cs="Arial"/>
+          <w:sz w:val="28"/>
+          <w:szCs w:val="28"/>
+        </w:rPr>
+        <w:t>python manage.py</w:t>
+      </w:r>
+      <w:r>
+        <w:rPr>
+          <w:rFonts w:ascii="Arial" w:hAnsi="Arial" w:cs="Arial"/>
+          <w:sz w:val="28"/>
+          <w:szCs w:val="28"/>
+        </w:rPr>
+        <w:t xml:space="preserve"> makemigrate (</w:t>
+      </w:r>
+      <w:r>
+        <w:rPr>
+          <w:rFonts w:ascii="Arial" w:hAnsi="Arial" w:cs="Arial"/>
+          <w:sz w:val="28"/>
+          <w:szCs w:val="28"/>
+        </w:rPr>
+        <w:t>check Database changes</w:t>
+      </w:r>
       <w:r>
         <w:rPr>
           <w:rFonts w:ascii="Arial" w:hAnsi="Arial" w:cs="Arial"/>
@@ -281,90 +245,6 @@
           <w:sz w:val="28"/>
           <w:szCs w:val="28"/>
         </w:rPr>
-        <w:t xml:space="preserve">python manage.py </w:t>
-      </w:r>
-      <w:proofErr w:type="spellStart"/>
-      <w:r>
-        <w:rPr>
-          <w:rFonts w:ascii="Arial" w:hAnsi="Arial" w:cs="Arial"/>
-          <w:sz w:val="28"/>
-          <w:szCs w:val="28"/>
-        </w:rPr>
-        <w:t>startapp</w:t>
-      </w:r>
-      <w:proofErr w:type="spellEnd"/>
-      <w:r>
-        <w:rPr>
-          <w:rFonts w:ascii="Arial" w:hAnsi="Arial" w:cs="Arial"/>
-          <w:sz w:val="28"/>
-          <w:szCs w:val="28"/>
-        </w:rPr>
-        <w:t xml:space="preserve"> </w:t>
-      </w:r>
-      <w:proofErr w:type="spellStart"/>
-      <w:r>
-        <w:rPr>
-          <w:rFonts w:ascii="Arial" w:hAnsi="Arial" w:cs="Arial"/>
-          <w:sz w:val="28"/>
-          <w:szCs w:val="28"/>
-        </w:rPr>
-        <w:t>aialieneer</w:t>
-      </w:r>
-      <w:r>
-        <w:rPr>
-          <w:rFonts w:ascii="Arial" w:hAnsi="Arial" w:cs="Arial"/>
-          <w:sz w:val="28"/>
-          <w:szCs w:val="28"/>
-        </w:rPr>
-        <w:t>_blog</w:t>
-      </w:r>
-      <w:proofErr w:type="spellEnd"/>
-      <w:r>
-        <w:rPr>
-          <w:rFonts w:ascii="Arial" w:hAnsi="Arial" w:cs="Arial"/>
-          <w:sz w:val="28"/>
-          <w:szCs w:val="28"/>
-        </w:rPr>
-        <w:t xml:space="preserve"> (create A App the name is </w:t>
-      </w:r>
-      <w:proofErr w:type="spellStart"/>
-      <w:r>
-        <w:rPr>
-          <w:rFonts w:ascii="Arial" w:hAnsi="Arial" w:cs="Arial"/>
-          <w:sz w:val="28"/>
-          <w:szCs w:val="28"/>
-        </w:rPr>
-        <w:t>ailieneer_blog</w:t>
-      </w:r>
-      <w:proofErr w:type="spellEnd"/>
-      <w:r>
-        <w:rPr>
-          <w:rFonts w:ascii="Arial" w:hAnsi="Arial" w:cs="Arial"/>
-          <w:sz w:val="28"/>
-          <w:szCs w:val="28"/>
-        </w:rPr>
-        <w:t>)</w:t>
-      </w:r>
-    </w:p>
-    <w:p>
-      <w:pPr>
-        <w:pStyle w:val="ListParagraph"/>
-        <w:numPr>
-          <w:ilvl w:val="0"/>
-          <w:numId w:val="1"/>
-        </w:numPr>
-        <w:rPr>
-          <w:rFonts w:ascii="Arial" w:hAnsi="Arial" w:cs="Arial"/>
-          <w:sz w:val="28"/>
-          <w:szCs w:val="28"/>
-        </w:rPr>
-      </w:pPr>
-      <w:r>
-        <w:rPr>
-          <w:rFonts w:ascii="Arial" w:hAnsi="Arial" w:cs="Arial"/>
-          <w:sz w:val="28"/>
-          <w:szCs w:val="28"/>
-        </w:rPr>
         <w:t>python manage.py</w:t>
       </w:r>
       <w:r>
@@ -373,70 +253,6 @@
           <w:sz w:val="28"/>
           <w:szCs w:val="28"/>
         </w:rPr>
-        <w:t xml:space="preserve"> </w:t>
-      </w:r>
-      <w:proofErr w:type="spellStart"/>
-      <w:r>
-        <w:rPr>
-          <w:rFonts w:ascii="Arial" w:hAnsi="Arial" w:cs="Arial"/>
-          <w:sz w:val="28"/>
-          <w:szCs w:val="28"/>
-        </w:rPr>
-        <w:t>makemigrate</w:t>
-      </w:r>
-      <w:proofErr w:type="spellEnd"/>
-      <w:r>
-        <w:rPr>
-          <w:rFonts w:ascii="Arial" w:hAnsi="Arial" w:cs="Arial"/>
-          <w:sz w:val="28"/>
-          <w:szCs w:val="28"/>
-        </w:rPr>
-        <w:t xml:space="preserve"> (</w:t>
-      </w:r>
-      <w:r>
-        <w:rPr>
-          <w:rFonts w:ascii="Arial" w:hAnsi="Arial" w:cs="Arial"/>
-          <w:sz w:val="28"/>
-          <w:szCs w:val="28"/>
-        </w:rPr>
-        <w:t>check Database changes</w:t>
-      </w:r>
-      <w:r>
-        <w:rPr>
-          <w:rFonts w:ascii="Arial" w:hAnsi="Arial" w:cs="Arial"/>
-          <w:sz w:val="28"/>
-          <w:szCs w:val="28"/>
-        </w:rPr>
-        <w:t>)</w:t>
-      </w:r>
-    </w:p>
-    <w:p>
-      <w:pPr>
-        <w:pStyle w:val="ListParagraph"/>
-        <w:numPr>
-          <w:ilvl w:val="0"/>
-          <w:numId w:val="1"/>
-        </w:numPr>
-        <w:rPr>
-          <w:rFonts w:ascii="Arial" w:hAnsi="Arial" w:cs="Arial"/>
-          <w:sz w:val="28"/>
-          <w:szCs w:val="28"/>
-        </w:rPr>
-      </w:pPr>
-      <w:r>
-        <w:rPr>
-          <w:rFonts w:ascii="Arial" w:hAnsi="Arial" w:cs="Arial"/>
-          <w:sz w:val="28"/>
-          <w:szCs w:val="28"/>
-        </w:rPr>
-        <w:t>python manage.py</w:t>
-      </w:r>
-      <w:r>
-        <w:rPr>
-          <w:rFonts w:ascii="Arial" w:hAnsi="Arial" w:cs="Arial"/>
-          <w:sz w:val="28"/>
-          <w:szCs w:val="28"/>
-        </w:rPr>
         <w:t xml:space="preserve"> migrate (Auto create All those</w:t>
       </w:r>
       <w:r>
@@ -475,43 +291,7 @@
           <w:sz w:val="28"/>
           <w:szCs w:val="28"/>
         </w:rPr>
-        <w:t xml:space="preserve">pip install </w:t>
-      </w:r>
-      <w:proofErr w:type="spellStart"/>
-      <w:r>
-        <w:rPr>
-          <w:rFonts w:ascii="Arial" w:hAnsi="Arial" w:cs="Arial"/>
-          <w:sz w:val="28"/>
-          <w:szCs w:val="28"/>
-        </w:rPr>
-        <w:t>djongo</w:t>
-      </w:r>
-      <w:proofErr w:type="spellEnd"/>
-      <w:r>
-        <w:rPr>
-          <w:rFonts w:ascii="Arial" w:hAnsi="Arial" w:cs="Arial"/>
-          <w:sz w:val="28"/>
-          <w:szCs w:val="28"/>
-        </w:rPr>
-        <w:t xml:space="preserve"> (install </w:t>
-      </w:r>
-      <w:proofErr w:type="spellStart"/>
-      <w:r>
-        <w:rPr>
-          <w:rFonts w:ascii="Arial" w:hAnsi="Arial" w:cs="Arial"/>
-          <w:sz w:val="28"/>
-          <w:szCs w:val="28"/>
-        </w:rPr>
-        <w:t>djongo</w:t>
-      </w:r>
-      <w:proofErr w:type="spellEnd"/>
-      <w:r>
-        <w:rPr>
-          <w:rFonts w:ascii="Arial" w:hAnsi="Arial" w:cs="Arial"/>
-          <w:sz w:val="28"/>
-          <w:szCs w:val="28"/>
-        </w:rPr>
-        <w:t xml:space="preserve"> to use MongoDB)</w:t>
+        <w:t>pip install djongo (install djongo to use MongoDB)</w:t>
       </w:r>
     </w:p>
     <w:p>
@@ -707,27 +487,7 @@
           <w:sz w:val="20"/>
           <w:szCs w:val="20"/>
         </w:rPr>
-        <w:t xml:space="preserve">         'ENGINE': '</w:t>
-      </w:r>
-      <w:proofErr w:type="spellStart"/>
-      <w:r>
-        <w:rPr>
-          <w:rFonts w:ascii="Courier New" w:eastAsia="Times New Roman" w:hAnsi="Courier New" w:cs="Courier New"/>
-          <w:color w:val="6C6C6C"/>
-          <w:sz w:val="20"/>
-          <w:szCs w:val="20"/>
-        </w:rPr>
-        <w:t>djongo</w:t>
-      </w:r>
-      <w:proofErr w:type="spellEnd"/>
-      <w:r>
-        <w:rPr>
-          <w:rFonts w:ascii="Courier New" w:eastAsia="Times New Roman" w:hAnsi="Courier New" w:cs="Courier New"/>
-          <w:color w:val="6C6C6C"/>
-          <w:sz w:val="20"/>
-          <w:szCs w:val="20"/>
-        </w:rPr>
-        <w:t>',</w:t>
+        <w:t xml:space="preserve">         'ENGINE': 'djongo',</w:t>
       </w:r>
     </w:p>
     <w:p>
@@ -777,27 +537,7 @@
           <w:sz w:val="20"/>
           <w:szCs w:val="20"/>
         </w:rPr>
-        <w:t xml:space="preserve">         'NAME': 'your-</w:t>
-      </w:r>
-      <w:proofErr w:type="spellStart"/>
-      <w:r>
-        <w:rPr>
-          <w:rFonts w:ascii="Courier New" w:eastAsia="Times New Roman" w:hAnsi="Courier New" w:cs="Courier New"/>
-          <w:color w:val="6C6C6C"/>
-          <w:sz w:val="20"/>
-          <w:szCs w:val="20"/>
-        </w:rPr>
-        <w:t>db</w:t>
-      </w:r>
-      <w:proofErr w:type="spellEnd"/>
-      <w:r>
-        <w:rPr>
-          <w:rFonts w:ascii="Courier New" w:eastAsia="Times New Roman" w:hAnsi="Courier New" w:cs="Courier New"/>
-          <w:color w:val="6C6C6C"/>
-          <w:sz w:val="20"/>
-          <w:szCs w:val="20"/>
-        </w:rPr>
-        <w:t>-name',</w:t>
+        <w:t xml:space="preserve">         'NAME': 'your-db-name',</w:t>
       </w:r>
     </w:p>
     <w:p>
@@ -922,27 +662,7 @@
           <w:sz w:val="24"/>
           <w:szCs w:val="24"/>
         </w:rPr>
-        <w:t xml:space="preserve">Run (ONLY the first time to create collections in </w:t>
-      </w:r>
-      <w:proofErr w:type="spellStart"/>
-      <w:r>
-        <w:rPr>
-          <w:rFonts w:ascii="Helvetica" w:eastAsia="Times New Roman" w:hAnsi="Helvetica" w:cs="Helvetica"/>
-          <w:color w:val="464646"/>
-          <w:sz w:val="24"/>
-          <w:szCs w:val="24"/>
-        </w:rPr>
-        <w:t>mongoDB</w:t>
-      </w:r>
-      <w:proofErr w:type="spellEnd"/>
-      <w:r>
-        <w:rPr>
-          <w:rFonts w:ascii="Helvetica" w:eastAsia="Times New Roman" w:hAnsi="Helvetica" w:cs="Helvetica"/>
-          <w:color w:val="464646"/>
-          <w:sz w:val="24"/>
-          <w:szCs w:val="24"/>
-        </w:rPr>
-        <w:t>):</w:t>
+        <w:t>Run (ONLY the first time to create collections in mongoDB):</w:t>
       </w:r>
     </w:p>
     <w:p>
@@ -991,7 +711,7 @@
           <w:sz w:val="20"/>
           <w:szCs w:val="20"/>
         </w:rPr>
-        <w:t xml:space="preserve">pip </w:t>
+        <w:t>python</w:t>
       </w:r>
       <w:r>
         <w:rPr>
@@ -1000,9 +720,8 @@
           <w:sz w:val="20"/>
           <w:szCs w:val="20"/>
         </w:rPr>
-        <w:t xml:space="preserve">manage.py </w:t>
-      </w:r>
-      <w:proofErr w:type="spellStart"/>
+        <w:t xml:space="preserve"> </w:t>
+      </w:r>
       <w:r>
         <w:rPr>
           <w:rFonts w:ascii="Courier New" w:eastAsia="Times New Roman" w:hAnsi="Courier New" w:cs="Courier New"/>
@@ -1010,9 +729,8 @@
           <w:sz w:val="20"/>
           <w:szCs w:val="20"/>
         </w:rPr>
-        <w:t>makemigrations</w:t>
-      </w:r>
-      <w:proofErr w:type="spellEnd"/>
+        <w:t>manage.py makemigrations</w:t>
+      </w:r>
     </w:p>
     <w:p>
       <w:pPr>
@@ -1050,7 +768,6 @@
           <w:szCs w:val="20"/>
         </w:rPr>
       </w:pPr>
-      <w:proofErr w:type="gramStart"/>
       <w:r>
         <w:rPr>
           <w:rFonts w:ascii="Courier New" w:eastAsia="Times New Roman" w:hAnsi="Courier New" w:cs="Courier New"/>
@@ -1058,9 +775,8 @@
           <w:sz w:val="20"/>
           <w:szCs w:val="20"/>
         </w:rPr>
-        <w:t>pip</w:t>
-      </w:r>
-      <w:proofErr w:type="gramEnd"/>
+        <w:t>python</w:t>
+      </w:r>
       <w:r>
         <w:rPr>
           <w:rFonts w:ascii="Courier New" w:eastAsia="Times New Roman" w:hAnsi="Courier New" w:cs="Courier New"/>
@@ -1107,176 +823,150 @@
           <w:sz w:val="28"/>
           <w:szCs w:val="28"/>
         </w:rPr>
-        <w:t xml:space="preserve"> </w:t>
-      </w:r>
-      <w:proofErr w:type="spellStart"/>
-      <w:r>
-        <w:rPr>
-          <w:rFonts w:ascii="Arial" w:hAnsi="Arial" w:cs="Arial"/>
-          <w:sz w:val="28"/>
-          <w:szCs w:val="28"/>
-        </w:rPr>
-        <w:t>createsuperuser</w:t>
-      </w:r>
-      <w:proofErr w:type="spellEnd"/>
-      <w:r>
-        <w:rPr>
-          <w:rFonts w:ascii="Arial" w:hAnsi="Arial" w:cs="Arial"/>
-          <w:sz w:val="28"/>
-          <w:szCs w:val="28"/>
-        </w:rPr>
-        <w:t xml:space="preserve"> (create super user that would be built-in in Django)</w:t>
-      </w:r>
-    </w:p>
-    <w:p>
-      <w:pPr>
-        <w:pStyle w:val="ListParagraph"/>
-        <w:numPr>
-          <w:ilvl w:val="0"/>
-          <w:numId w:val="1"/>
-        </w:numPr>
-        <w:rPr>
-          <w:rFonts w:ascii="Arial" w:hAnsi="Arial" w:cs="Arial"/>
-          <w:sz w:val="28"/>
-          <w:szCs w:val="28"/>
-        </w:rPr>
-      </w:pPr>
+        <w:t xml:space="preserve"> createsuperuser (create super user that would be built-in in Django)</w:t>
+      </w:r>
+    </w:p>
+    <w:p>
+      <w:pPr>
+        <w:pStyle w:val="ListParagraph"/>
+        <w:numPr>
+          <w:ilvl w:val="0"/>
+          <w:numId w:val="1"/>
+        </w:numPr>
+        <w:rPr>
+          <w:rFonts w:ascii="Arial" w:hAnsi="Arial" w:cs="Arial"/>
+          <w:sz w:val="28"/>
+          <w:szCs w:val="28"/>
+        </w:rPr>
+      </w:pPr>
+    </w:p>
+    <w:p>
+      <w:pPr>
+        <w:pStyle w:val="ListParagraph"/>
+        <w:numPr>
+          <w:ilvl w:val="0"/>
+          <w:numId w:val="1"/>
+        </w:numPr>
+        <w:rPr>
+          <w:rFonts w:ascii="Arial" w:hAnsi="Arial" w:cs="Arial"/>
+          <w:sz w:val="28"/>
+          <w:szCs w:val="28"/>
+        </w:rPr>
+      </w:pPr>
+      <w:r>
+        <w:rPr>
+          <w:rFonts w:ascii="Arial" w:hAnsi="Arial" w:cs="Arial"/>
+          <w:sz w:val="28"/>
+          <w:szCs w:val="28"/>
+        </w:rPr>
+        <w:t>Username (leave blank to use 'pagalalone'): aialieneer</w:t>
+      </w:r>
+    </w:p>
+    <w:p>
+      <w:pPr>
+        <w:pStyle w:val="ListParagraph"/>
+        <w:ind w:left="1440"/>
+        <w:rPr>
+          <w:rFonts w:ascii="Arial" w:hAnsi="Arial" w:cs="Arial"/>
+          <w:sz w:val="28"/>
+          <w:szCs w:val="28"/>
+        </w:rPr>
+      </w:pPr>
+      <w:r>
+        <w:rPr>
+          <w:rFonts w:ascii="Arial" w:hAnsi="Arial" w:cs="Arial"/>
+          <w:sz w:val="28"/>
+          <w:szCs w:val="28"/>
+        </w:rPr>
+        <w:t>Email address: Mubasshir.Ali42@gmail.com</w:t>
+      </w:r>
+    </w:p>
+    <w:p>
+      <w:pPr>
+        <w:pStyle w:val="ListParagraph"/>
+        <w:ind w:left="1440"/>
+        <w:rPr>
+          <w:rFonts w:ascii="Arial" w:hAnsi="Arial" w:cs="Arial"/>
+          <w:sz w:val="28"/>
+          <w:szCs w:val="28"/>
+        </w:rPr>
+      </w:pPr>
+      <w:r>
+        <w:rPr>
+          <w:rFonts w:ascii="Arial" w:hAnsi="Arial" w:cs="Arial"/>
+          <w:sz w:val="28"/>
+          <w:szCs w:val="28"/>
+        </w:rPr>
+        <w:t xml:space="preserve">Password: </w:t>
+      </w:r>
+      <w:r>
+        <w:rPr>
+          <w:rFonts w:ascii="Arial" w:hAnsi="Arial" w:cs="Arial"/>
+          <w:sz w:val="28"/>
+          <w:szCs w:val="28"/>
+        </w:rPr>
+        <w:t>12345678m</w:t>
+      </w:r>
+    </w:p>
+    <w:p>
+      <w:pPr>
+        <w:pStyle w:val="ListParagraph"/>
+        <w:ind w:left="1440"/>
+        <w:rPr>
+          <w:rFonts w:ascii="Arial" w:hAnsi="Arial" w:cs="Arial"/>
+          <w:sz w:val="28"/>
+          <w:szCs w:val="28"/>
+        </w:rPr>
+      </w:pPr>
+      <w:r>
+        <w:rPr>
+          <w:rFonts w:ascii="Arial" w:hAnsi="Arial" w:cs="Arial"/>
+          <w:sz w:val="28"/>
+          <w:szCs w:val="28"/>
+        </w:rPr>
+        <w:lastRenderedPageBreak/>
+        <w:t>Password (again):</w:t>
+      </w:r>
+      <w:r>
+        <w:rPr>
+          <w:rFonts w:ascii="Arial" w:hAnsi="Arial" w:cs="Arial"/>
+          <w:sz w:val="28"/>
+          <w:szCs w:val="28"/>
+        </w:rPr>
+        <w:t xml:space="preserve">  12345678m</w:t>
+      </w:r>
+    </w:p>
+    <w:p>
+      <w:pPr>
+        <w:pStyle w:val="ListParagraph"/>
+        <w:numPr>
+          <w:ilvl w:val="0"/>
+          <w:numId w:val="1"/>
+        </w:numPr>
+        <w:rPr>
+          <w:rFonts w:ascii="Arial" w:hAnsi="Arial" w:cs="Arial"/>
+          <w:sz w:val="28"/>
+          <w:szCs w:val="28"/>
+        </w:rPr>
+      </w:pPr>
+      <w:r>
+        <w:rPr>
+          <w:rFonts w:ascii="Arial" w:hAnsi="Arial" w:cs="Arial"/>
+          <w:sz w:val="28"/>
+          <w:szCs w:val="28"/>
+        </w:rPr>
+        <w:t>python manage.py</w:t>
+      </w:r>
+      <w:r>
+        <w:rPr>
+          <w:rFonts w:ascii="Arial" w:hAnsi="Arial" w:cs="Arial"/>
+          <w:sz w:val="28"/>
+          <w:szCs w:val="28"/>
+        </w:rPr>
+        <w:t xml:space="preserve"> shell</w:t>
+      </w:r>
       <w:bookmarkStart w:id="0" w:name="_GoBack"/>
       <w:bookmarkEnd w:id="0"/>
-    </w:p>
-    <w:p>
-      <w:pPr>
-        <w:pStyle w:val="ListParagraph"/>
-        <w:numPr>
-          <w:ilvl w:val="0"/>
-          <w:numId w:val="1"/>
-        </w:numPr>
-        <w:rPr>
-          <w:rFonts w:ascii="Arial" w:hAnsi="Arial" w:cs="Arial"/>
-          <w:sz w:val="28"/>
-          <w:szCs w:val="28"/>
-        </w:rPr>
-      </w:pPr>
-      <w:r>
-        <w:rPr>
-          <w:rFonts w:ascii="Arial" w:hAnsi="Arial" w:cs="Arial"/>
-          <w:sz w:val="28"/>
-          <w:szCs w:val="28"/>
-        </w:rPr>
-        <w:t>Username (leave blank to use '</w:t>
-      </w:r>
-      <w:proofErr w:type="spellStart"/>
-      <w:r>
-        <w:rPr>
-          <w:rFonts w:ascii="Arial" w:hAnsi="Arial" w:cs="Arial"/>
-          <w:sz w:val="28"/>
-          <w:szCs w:val="28"/>
-        </w:rPr>
-        <w:t>pagalalone</w:t>
-      </w:r>
-      <w:proofErr w:type="spellEnd"/>
-      <w:r>
-        <w:rPr>
-          <w:rFonts w:ascii="Arial" w:hAnsi="Arial" w:cs="Arial"/>
-          <w:sz w:val="28"/>
-          <w:szCs w:val="28"/>
-        </w:rPr>
-        <w:t xml:space="preserve">'): </w:t>
-      </w:r>
-      <w:proofErr w:type="spellStart"/>
-      <w:r>
-        <w:rPr>
-          <w:rFonts w:ascii="Arial" w:hAnsi="Arial" w:cs="Arial"/>
-          <w:sz w:val="28"/>
-          <w:szCs w:val="28"/>
-        </w:rPr>
-        <w:t>aialieneer</w:t>
-      </w:r>
-      <w:proofErr w:type="spellEnd"/>
-    </w:p>
-    <w:p>
-      <w:pPr>
-        <w:pStyle w:val="ListParagraph"/>
-        <w:ind w:left="1440"/>
-        <w:rPr>
-          <w:rFonts w:ascii="Arial" w:hAnsi="Arial" w:cs="Arial"/>
-          <w:sz w:val="28"/>
-          <w:szCs w:val="28"/>
-        </w:rPr>
-      </w:pPr>
-      <w:r>
-        <w:rPr>
-          <w:rFonts w:ascii="Arial" w:hAnsi="Arial" w:cs="Arial"/>
-          <w:sz w:val="28"/>
-          <w:szCs w:val="28"/>
-        </w:rPr>
-        <w:t>Email address: Mubasshir.Ali42@gmail.com</w:t>
-      </w:r>
-    </w:p>
-    <w:p>
-      <w:pPr>
-        <w:pStyle w:val="ListParagraph"/>
-        <w:ind w:left="1440"/>
-        <w:rPr>
-          <w:rFonts w:ascii="Arial" w:hAnsi="Arial" w:cs="Arial"/>
-          <w:sz w:val="28"/>
-          <w:szCs w:val="28"/>
-        </w:rPr>
-      </w:pPr>
-      <w:r>
-        <w:rPr>
-          <w:rFonts w:ascii="Arial" w:hAnsi="Arial" w:cs="Arial"/>
-          <w:sz w:val="28"/>
-          <w:szCs w:val="28"/>
-        </w:rPr>
-        <w:t xml:space="preserve">Password: </w:t>
-      </w:r>
-      <w:r>
-        <w:rPr>
-          <w:rFonts w:ascii="Arial" w:hAnsi="Arial" w:cs="Arial"/>
-          <w:sz w:val="28"/>
-          <w:szCs w:val="28"/>
-        </w:rPr>
-        <w:t>12345678m</w:t>
-      </w:r>
-    </w:p>
-    <w:p>
-      <w:pPr>
-        <w:pStyle w:val="ListParagraph"/>
-        <w:ind w:left="1440"/>
-        <w:rPr>
-          <w:rFonts w:ascii="Arial" w:hAnsi="Arial" w:cs="Arial"/>
-          <w:sz w:val="28"/>
-          <w:szCs w:val="28"/>
-        </w:rPr>
-      </w:pPr>
-      <w:r>
-        <w:rPr>
-          <w:rFonts w:ascii="Arial" w:hAnsi="Arial" w:cs="Arial"/>
-          <w:sz w:val="28"/>
-          <w:szCs w:val="28"/>
-        </w:rPr>
-        <w:lastRenderedPageBreak/>
-        <w:t>Password (again</w:t>
-      </w:r>
-      <w:proofErr w:type="gramStart"/>
-      <w:r>
-        <w:rPr>
-          <w:rFonts w:ascii="Arial" w:hAnsi="Arial" w:cs="Arial"/>
-          <w:sz w:val="28"/>
-          <w:szCs w:val="28"/>
-        </w:rPr>
-        <w:t>):</w:t>
-      </w:r>
-      <w:proofErr w:type="gramEnd"/>
-      <w:r>
-        <w:rPr>
-          <w:rFonts w:ascii="Arial" w:hAnsi="Arial" w:cs="Arial"/>
-          <w:sz w:val="28"/>
-          <w:szCs w:val="28"/>
-        </w:rPr>
-        <w:t xml:space="preserve">  12345678m</w:t>
-      </w:r>
     </w:p>
     <w:sectPr>
       <w:pgSz w:w="12240" w:h="15840"/>

</xml_diff>

<commit_message>
edit base.html and index.html and views.py and models.py
</commit_message>
<xml_diff>
--- a/Al_ALIENEER/Commands.docx
+++ b/Al_ALIENEER/Commands.docx
@@ -965,6 +965,277 @@
         </w:rPr>
         <w:t xml:space="preserve"> shell</w:t>
       </w:r>
+    </w:p>
+    <w:p>
+      <w:pPr>
+        <w:rPr>
+          <w:rFonts w:ascii="Arial" w:hAnsi="Arial" w:cs="Arial"/>
+          <w:sz w:val="28"/>
+          <w:szCs w:val="28"/>
+        </w:rPr>
+      </w:pPr>
+      <w:r>
+        <w:rPr>
+          <w:rFonts w:ascii="Arial" w:hAnsi="Arial" w:cs="Arial"/>
+          <w:sz w:val="28"/>
+          <w:szCs w:val="28"/>
+        </w:rPr>
+        <w:br w:type="page"/>
+      </w:r>
+    </w:p>
+    <w:p>
+      <w:pPr>
+        <w:pStyle w:val="ListParagraph"/>
+        <w:jc w:val="center"/>
+        <w:rPr>
+          <w:rFonts w:ascii="Arial" w:hAnsi="Arial" w:cs="Arial"/>
+          <w:b/>
+          <w:sz w:val="52"/>
+          <w:szCs w:val="52"/>
+          <w:u w:val="single"/>
+        </w:rPr>
+      </w:pPr>
+      <w:r>
+        <w:rPr>
+          <w:rFonts w:ascii="Arial" w:hAnsi="Arial" w:cs="Arial"/>
+          <w:b/>
+          <w:sz w:val="52"/>
+          <w:szCs w:val="52"/>
+          <w:u w:val="single"/>
+        </w:rPr>
+        <w:lastRenderedPageBreak/>
+        <w:t>Django Shell Commands</w:t>
+      </w:r>
+    </w:p>
+    <w:p>
+      <w:pPr>
+        <w:pStyle w:val="ListParagraph"/>
+        <w:numPr>
+          <w:ilvl w:val="0"/>
+          <w:numId w:val="3"/>
+        </w:numPr>
+        <w:rPr>
+          <w:rFonts w:ascii="Arial" w:hAnsi="Arial" w:cs="Arial"/>
+          <w:sz w:val="28"/>
+          <w:szCs w:val="28"/>
+        </w:rPr>
+      </w:pPr>
+      <w:r>
+        <w:rPr>
+          <w:rFonts w:ascii="Arial" w:hAnsi="Arial" w:cs="Arial"/>
+          <w:sz w:val="28"/>
+          <w:szCs w:val="28"/>
+        </w:rPr>
+        <w:t>from aialieneer.models import Course</w:t>
+      </w:r>
+    </w:p>
+    <w:p>
+      <w:pPr>
+        <w:pStyle w:val="ListParagraph"/>
+        <w:numPr>
+          <w:ilvl w:val="0"/>
+          <w:numId w:val="3"/>
+        </w:numPr>
+        <w:rPr>
+          <w:rFonts w:ascii="Arial" w:hAnsi="Arial" w:cs="Arial"/>
+          <w:sz w:val="28"/>
+          <w:szCs w:val="28"/>
+        </w:rPr>
+      </w:pPr>
+      <w:r>
+        <w:rPr>
+          <w:rFonts w:ascii="Arial" w:hAnsi="Arial" w:cs="Arial"/>
+          <w:sz w:val="28"/>
+          <w:szCs w:val="28"/>
+        </w:rPr>
+        <w:t>Course.objects.all()</w:t>
+      </w:r>
+    </w:p>
+    <w:p>
+      <w:pPr>
+        <w:pStyle w:val="ListParagraph"/>
+        <w:numPr>
+          <w:ilvl w:val="0"/>
+          <w:numId w:val="3"/>
+        </w:numPr>
+        <w:rPr>
+          <w:rFonts w:ascii="Arial" w:hAnsi="Arial" w:cs="Arial"/>
+          <w:sz w:val="28"/>
+          <w:szCs w:val="28"/>
+        </w:rPr>
+      </w:pPr>
+      <w:r>
+        <w:rPr>
+          <w:rFonts w:ascii="Arial" w:hAnsi="Arial" w:cs="Arial"/>
+          <w:sz w:val="28"/>
+          <w:szCs w:val="28"/>
+        </w:rPr>
+        <w:t>from django.utils import timezone</w:t>
+      </w:r>
+    </w:p>
+    <w:p>
+      <w:pPr>
+        <w:pStyle w:val="ListParagraph"/>
+        <w:numPr>
+          <w:ilvl w:val="0"/>
+          <w:numId w:val="3"/>
+        </w:numPr>
+        <w:rPr>
+          <w:rFonts w:ascii="Arial" w:hAnsi="Arial" w:cs="Arial"/>
+          <w:sz w:val="28"/>
+          <w:szCs w:val="28"/>
+        </w:rPr>
+      </w:pPr>
+      <w:r>
+        <w:rPr>
+          <w:rFonts w:ascii="Arial" w:hAnsi="Arial" w:cs="Arial"/>
+          <w:sz w:val="28"/>
+          <w:szCs w:val="28"/>
+        </w:rPr>
+        <w:t>mycourse = Course(course_name="c++", course_author="pagal", pub_date=timezone.now())</w:t>
+      </w:r>
+    </w:p>
+    <w:p>
+      <w:pPr>
+        <w:pStyle w:val="ListParagraph"/>
+        <w:numPr>
+          <w:ilvl w:val="0"/>
+          <w:numId w:val="3"/>
+        </w:numPr>
+        <w:rPr>
+          <w:rFonts w:ascii="Arial" w:hAnsi="Arial" w:cs="Arial"/>
+          <w:sz w:val="28"/>
+          <w:szCs w:val="28"/>
+        </w:rPr>
+      </w:pPr>
+      <w:r>
+        <w:rPr>
+          <w:rFonts w:ascii="Arial" w:hAnsi="Arial" w:cs="Arial"/>
+          <w:sz w:val="28"/>
+          <w:szCs w:val="28"/>
+        </w:rPr>
+        <w:t>mycourse.save()</w:t>
+      </w:r>
+    </w:p>
+    <w:p>
+      <w:pPr>
+        <w:pStyle w:val="ListParagraph"/>
+        <w:numPr>
+          <w:ilvl w:val="0"/>
+          <w:numId w:val="3"/>
+        </w:numPr>
+        <w:rPr>
+          <w:rFonts w:ascii="Arial" w:hAnsi="Arial" w:cs="Arial"/>
+          <w:sz w:val="28"/>
+          <w:szCs w:val="28"/>
+        </w:rPr>
+      </w:pPr>
+      <w:r>
+        <w:rPr>
+          <w:rFonts w:ascii="Arial" w:hAnsi="Arial" w:cs="Arial"/>
+          <w:sz w:val="28"/>
+          <w:szCs w:val="28"/>
+        </w:rPr>
+        <w:t>mycourse._id</w:t>
+      </w:r>
+    </w:p>
+    <w:p>
+      <w:pPr>
+        <w:pStyle w:val="ListParagraph"/>
+        <w:numPr>
+          <w:ilvl w:val="0"/>
+          <w:numId w:val="3"/>
+        </w:numPr>
+        <w:rPr>
+          <w:rFonts w:ascii="Arial" w:hAnsi="Arial" w:cs="Arial"/>
+          <w:sz w:val="28"/>
+          <w:szCs w:val="28"/>
+        </w:rPr>
+      </w:pPr>
+      <w:r>
+        <w:rPr>
+          <w:rFonts w:ascii="Arial" w:hAnsi="Arial" w:cs="Arial"/>
+          <w:sz w:val="28"/>
+          <w:szCs w:val="28"/>
+        </w:rPr>
+        <w:t>mycourse.course_name</w:t>
+      </w:r>
+      <w:r>
+        <w:rPr>
+          <w:rFonts w:ascii="Arial" w:hAnsi="Arial" w:cs="Arial"/>
+          <w:sz w:val="28"/>
+          <w:szCs w:val="28"/>
+        </w:rPr>
+        <w:t xml:space="preserve"> (check the name of the course using object name is </w:t>
+      </w:r>
+      <w:r>
+        <w:rPr>
+          <w:rFonts w:ascii="Arial" w:hAnsi="Arial" w:cs="Arial"/>
+          <w:sz w:val="28"/>
+          <w:szCs w:val="28"/>
+        </w:rPr>
+        <w:t>course_name</w:t>
+      </w:r>
+      <w:r>
+        <w:rPr>
+          <w:rFonts w:ascii="Arial" w:hAnsi="Arial" w:cs="Arial"/>
+          <w:sz w:val="28"/>
+          <w:szCs w:val="28"/>
+        </w:rPr>
+        <w:t xml:space="preserve"> but object name is up to you)</w:t>
+      </w:r>
+    </w:p>
+    <w:p>
+      <w:pPr>
+        <w:pStyle w:val="ListParagraph"/>
+        <w:numPr>
+          <w:ilvl w:val="0"/>
+          <w:numId w:val="3"/>
+        </w:numPr>
+        <w:rPr>
+          <w:rFonts w:ascii="Arial" w:hAnsi="Arial" w:cs="Arial"/>
+          <w:sz w:val="28"/>
+          <w:szCs w:val="28"/>
+        </w:rPr>
+      </w:pPr>
+      <w:r>
+        <w:rPr>
+          <w:rFonts w:ascii="Arial" w:hAnsi="Arial" w:cs="Arial"/>
+          <w:sz w:val="28"/>
+          <w:szCs w:val="28"/>
+        </w:rPr>
+        <w:t>Course.objects.get(course_name="c++")</w:t>
+      </w:r>
+      <w:r>
+        <w:rPr>
+          <w:rFonts w:ascii="Arial" w:hAnsi="Arial" w:cs="Arial"/>
+          <w:sz w:val="28"/>
+          <w:szCs w:val="28"/>
+        </w:rPr>
+        <w:t xml:space="preserve"> (get the course name)</w:t>
+      </w:r>
+    </w:p>
+    <w:p>
+      <w:pPr>
+        <w:pStyle w:val="ListParagraph"/>
+        <w:numPr>
+          <w:ilvl w:val="0"/>
+          <w:numId w:val="3"/>
+        </w:numPr>
+        <w:rPr>
+          <w:rFonts w:ascii="Arial" w:hAnsi="Arial" w:cs="Arial"/>
+          <w:sz w:val="28"/>
+          <w:szCs w:val="28"/>
+        </w:rPr>
+      </w:pPr>
+      <w:r>
+        <w:rPr>
+          <w:rFonts w:ascii="Arial" w:hAnsi="Arial" w:cs="Arial"/>
+          <w:sz w:val="28"/>
+          <w:szCs w:val="28"/>
+        </w:rPr>
+        <w:t>quit</w:t>
+      </w:r>
       <w:bookmarkStart w:id="0" w:name="_GoBack"/>
       <w:bookmarkEnd w:id="0"/>
     </w:p>
@@ -1182,11 +1453,103 @@
       </w:pPr>
     </w:lvl>
   </w:abstractNum>
+  <w:abstractNum w:abstractNumId="2" w15:restartNumberingAfterBreak="0">
+    <w:nsid w:val="66A51387"/>
+    <w:multiLevelType w:val="hybridMultilevel"/>
+    <w:tmpl w:val="E6C0FF0E"/>
+    <w:lvl w:ilvl="0" w:tplc="CA165776">
+      <w:start w:val="1"/>
+      <w:numFmt w:val="decimal"/>
+      <w:lvlText w:val="%1)"/>
+      <w:lvlJc w:val="left"/>
+      <w:pPr>
+        <w:ind w:left="1080" w:hanging="360"/>
+      </w:pPr>
+      <w:rPr>
+        <w:rFonts w:hint="default"/>
+      </w:rPr>
+    </w:lvl>
+    <w:lvl w:ilvl="1" w:tplc="04090019" w:tentative="1">
+      <w:start w:val="1"/>
+      <w:numFmt w:val="lowerLetter"/>
+      <w:lvlText w:val="%2."/>
+      <w:lvlJc w:val="left"/>
+      <w:pPr>
+        <w:ind w:left="1800" w:hanging="360"/>
+      </w:pPr>
+    </w:lvl>
+    <w:lvl w:ilvl="2" w:tplc="0409001B" w:tentative="1">
+      <w:start w:val="1"/>
+      <w:numFmt w:val="lowerRoman"/>
+      <w:lvlText w:val="%3."/>
+      <w:lvlJc w:val="right"/>
+      <w:pPr>
+        <w:ind w:left="2520" w:hanging="180"/>
+      </w:pPr>
+    </w:lvl>
+    <w:lvl w:ilvl="3" w:tplc="0409000F" w:tentative="1">
+      <w:start w:val="1"/>
+      <w:numFmt w:val="decimal"/>
+      <w:lvlText w:val="%4."/>
+      <w:lvlJc w:val="left"/>
+      <w:pPr>
+        <w:ind w:left="3240" w:hanging="360"/>
+      </w:pPr>
+    </w:lvl>
+    <w:lvl w:ilvl="4" w:tplc="04090019" w:tentative="1">
+      <w:start w:val="1"/>
+      <w:numFmt w:val="lowerLetter"/>
+      <w:lvlText w:val="%5."/>
+      <w:lvlJc w:val="left"/>
+      <w:pPr>
+        <w:ind w:left="3960" w:hanging="360"/>
+      </w:pPr>
+    </w:lvl>
+    <w:lvl w:ilvl="5" w:tplc="0409001B" w:tentative="1">
+      <w:start w:val="1"/>
+      <w:numFmt w:val="lowerRoman"/>
+      <w:lvlText w:val="%6."/>
+      <w:lvlJc w:val="right"/>
+      <w:pPr>
+        <w:ind w:left="4680" w:hanging="180"/>
+      </w:pPr>
+    </w:lvl>
+    <w:lvl w:ilvl="6" w:tplc="0409000F" w:tentative="1">
+      <w:start w:val="1"/>
+      <w:numFmt w:val="decimal"/>
+      <w:lvlText w:val="%7."/>
+      <w:lvlJc w:val="left"/>
+      <w:pPr>
+        <w:ind w:left="5400" w:hanging="360"/>
+      </w:pPr>
+    </w:lvl>
+    <w:lvl w:ilvl="7" w:tplc="04090019" w:tentative="1">
+      <w:start w:val="1"/>
+      <w:numFmt w:val="lowerLetter"/>
+      <w:lvlText w:val="%8."/>
+      <w:lvlJc w:val="left"/>
+      <w:pPr>
+        <w:ind w:left="6120" w:hanging="360"/>
+      </w:pPr>
+    </w:lvl>
+    <w:lvl w:ilvl="8" w:tplc="0409001B" w:tentative="1">
+      <w:start w:val="1"/>
+      <w:numFmt w:val="lowerRoman"/>
+      <w:lvlText w:val="%9."/>
+      <w:lvlJc w:val="right"/>
+      <w:pPr>
+        <w:ind w:left="6840" w:hanging="180"/>
+      </w:pPr>
+    </w:lvl>
+  </w:abstractNum>
   <w:num w:numId="1">
     <w:abstractNumId w:val="0"/>
   </w:num>
   <w:num w:numId="2">
     <w:abstractNumId w:val="1"/>
+  </w:num>
+  <w:num w:numId="3">
+    <w:abstractNumId w:val="2"/>
   </w:num>
 </w:numbering>
 </file>

</xml_diff>